<commit_message>
anotações aula valores de ref
</commit_message>
<xml_diff>
--- a/Anotações/CADERNO BOOTCAMP GFT START.docx
+++ b/Anotações/CADERNO BOOTCAMP GFT START.docx
@@ -1291,6 +1291,59 @@
           <w:lang w:val="pt-BR"/>
         </w:rPr>
         <w:t xml:space="preserve">- </w:t>
+      </w:r>
+    </w:p>
+    <w:p>
+      <w:pPr>
+        <w:spacing w:after="0"/>
+        <w:jc w:val="both"/>
+        <w:rPr>
+          <w:rFonts w:ascii="Segoe UI Light" w:hAnsi="Segoe UI Light" w:cs="Segoe UI Light"/>
+          <w:sz w:val="24"/>
+          <w:szCs w:val="24"/>
+          <w:lang w:val="pt-BR"/>
+        </w:rPr>
+      </w:pPr>
+    </w:p>
+    <w:p>
+      <w:pPr>
+        <w:spacing w:after="0"/>
+        <w:jc w:val="both"/>
+        <w:rPr>
+          <w:rFonts w:ascii="Segoe UI Light" w:hAnsi="Segoe UI Light" w:cs="Segoe UI Light"/>
+          <w:sz w:val="24"/>
+          <w:szCs w:val="24"/>
+          <w:lang w:val="pt-BR"/>
+        </w:rPr>
+      </w:pPr>
+    </w:p>
+    <w:p>
+      <w:pPr>
+        <w:shd w:val="clear" w:color="auto" w:fill="2F5496" w:themeFill="accent1" w:themeFillShade="BF"/>
+        <w:spacing w:after="0"/>
+        <w:jc w:val="center"/>
+        <w:rPr>
+          <w:rFonts w:ascii="A little sunshine" w:hAnsi="A little sunshine" w:cs="Segoe UI Light"/>
+          <w:b/>
+          <w:bCs/>
+          <w:color w:val="FFFFFF" w:themeColor="background1"/>
+          <w:sz w:val="36"/>
+          <w:szCs w:val="36"/>
+          <w:lang w:val="pt-BR"/>
+        </w:rPr>
+      </w:pPr>
+      <w:r>
+        <w:rPr>
+          <w:rFonts w:ascii="A little sunshine" w:hAnsi="A little sunshine" w:cs="Segoe UI Light"/>
+          <w:b/>
+          <w:bCs/>
+          <w:color w:val="FFFFFF" w:themeColor="background1"/>
+          <w:sz w:val="36"/>
+          <w:szCs w:val="36"/>
+          <w:u w:val="single"/>
+          <w:lang w:val="pt-BR"/>
+        </w:rPr>
+        <w:t>INTRODUÇÃO AO ECOSSITEMA .NET E DOCUMENTAÇÃO</w:t>
       </w:r>
     </w:p>
     <w:p>

</xml_diff>

<commit_message>
practice class reference typs
</commit_message>
<xml_diff>
--- a/Anotações/CADERNO BOOTCAMP GFT START.docx
+++ b/Anotações/CADERNO BOOTCAMP GFT START.docx
@@ -1581,7 +1581,7 @@
           <w:szCs w:val="24"/>
           <w:lang w:val="pt-BR"/>
         </w:rPr>
-        <w:t xml:space="preserve"> que do tipo criado</w:t>
+        <w:t xml:space="preserve"> do tipo criado</w:t>
       </w:r>
     </w:p>
     <w:p>
@@ -1905,19 +1905,51 @@
         <w:jc w:val="both"/>
         <w:rPr>
           <w:rFonts w:ascii="Segoe UI Light" w:hAnsi="Segoe UI Light" w:cs="Segoe UI Light"/>
-          <w:sz w:val="24"/>
-          <w:szCs w:val="24"/>
-          <w:lang w:val="pt-BR"/>
-        </w:rPr>
-      </w:pPr>
-      <w:r>
-        <w:rPr>
-          <w:rFonts w:ascii="Segoe UI Light" w:hAnsi="Segoe UI Light" w:cs="Segoe UI Light"/>
-          <w:sz w:val="24"/>
-          <w:szCs w:val="24"/>
-          <w:lang w:val="pt-BR"/>
-        </w:rPr>
-        <w:t>- Na Stack fica apenas a referência para os valores (como se fosse um ponteiro) e a alocação é no Heap</w:t>
+          <w:b/>
+          <w:bCs/>
+          <w:sz w:val="24"/>
+          <w:szCs w:val="24"/>
+          <w:lang w:val="pt-BR"/>
+        </w:rPr>
+      </w:pPr>
+      <w:r>
+        <w:rPr>
+          <w:rFonts w:ascii="Segoe UI Light" w:hAnsi="Segoe UI Light" w:cs="Segoe UI Light"/>
+          <w:sz w:val="24"/>
+          <w:szCs w:val="24"/>
+          <w:lang w:val="pt-BR"/>
+        </w:rPr>
+        <w:t xml:space="preserve">- Na </w:t>
+      </w:r>
+      <w:r>
+        <w:rPr>
+          <w:rFonts w:ascii="Segoe UI Light" w:hAnsi="Segoe UI Light" w:cs="Segoe UI Light"/>
+          <w:sz w:val="24"/>
+          <w:szCs w:val="24"/>
+          <w:u w:val="single"/>
+          <w:lang w:val="pt-BR"/>
+        </w:rPr>
+        <w:t>Stack fica apenas a referência</w:t>
+      </w:r>
+      <w:r>
+        <w:rPr>
+          <w:rFonts w:ascii="Segoe UI Light" w:hAnsi="Segoe UI Light" w:cs="Segoe UI Light"/>
+          <w:sz w:val="24"/>
+          <w:szCs w:val="24"/>
+          <w:lang w:val="pt-BR"/>
+        </w:rPr>
+        <w:t xml:space="preserve"> para os valores (como se fosse um ponteiro) e a alocação é no </w:t>
+      </w:r>
+      <w:r>
+        <w:rPr>
+          <w:rFonts w:ascii="Segoe UI Light" w:hAnsi="Segoe UI Light" w:cs="Segoe UI Light"/>
+          <w:b/>
+          <w:bCs/>
+          <w:sz w:val="24"/>
+          <w:szCs w:val="24"/>
+          <w:lang w:val="pt-BR"/>
+        </w:rPr>
+        <w:t>Heap</w:t>
       </w:r>
     </w:p>
     <w:p>
@@ -1983,7 +2015,27 @@
           <w:szCs w:val="24"/>
           <w:lang w:val="pt-BR"/>
         </w:rPr>
-        <w:t>- Requer gerenciamento da Memória através do GC (Garbage Colector)</w:t>
+        <w:t xml:space="preserve">- Requer </w:t>
+      </w:r>
+      <w:r>
+        <w:rPr>
+          <w:rFonts w:ascii="Segoe UI Light" w:hAnsi="Segoe UI Light" w:cs="Segoe UI Light"/>
+          <w:b/>
+          <w:bCs/>
+          <w:sz w:val="24"/>
+          <w:szCs w:val="24"/>
+          <w:lang w:val="pt-BR"/>
+        </w:rPr>
+        <w:t>gerenciamento da Memória</w:t>
+      </w:r>
+      <w:r>
+        <w:rPr>
+          <w:rFonts w:ascii="Segoe UI Light" w:hAnsi="Segoe UI Light" w:cs="Segoe UI Light"/>
+          <w:sz w:val="24"/>
+          <w:szCs w:val="24"/>
+          <w:lang w:val="pt-BR"/>
+        </w:rPr>
+        <w:t xml:space="preserve"> através do GC (Garbage Colector)</w:t>
       </w:r>
     </w:p>
     <w:p>
@@ -2542,6 +2594,229 @@
           <w:lang w:val="pt-BR"/>
         </w:rPr>
       </w:pPr>
+      <w:r>
+        <w:rPr>
+          <w:rFonts w:ascii="Segoe UI Light" w:hAnsi="Segoe UI Light" w:cs="Segoe UI Light"/>
+          <w:b/>
+          <w:bCs/>
+          <w:sz w:val="24"/>
+          <w:szCs w:val="24"/>
+          <w:lang w:val="pt-BR"/>
+        </w:rPr>
+        <w:t>Obs. da prática:</w:t>
+      </w:r>
+      <w:r>
+        <w:rPr>
+          <w:rFonts w:ascii="Segoe UI Light" w:hAnsi="Segoe UI Light" w:cs="Segoe UI Light"/>
+          <w:sz w:val="24"/>
+          <w:szCs w:val="24"/>
+          <w:lang w:val="pt-BR"/>
+        </w:rPr>
+        <w:t xml:space="preserve"> mudamos o “console”: “internalConsole”, no arquivo launch.json para “console”: “integratedTerminal” para que (algo?) não se misture com o log de debug;</w:t>
+      </w:r>
+    </w:p>
+    <w:p>
+      <w:pPr>
+        <w:spacing w:after="0" w:line="240" w:lineRule="auto"/>
+        <w:jc w:val="both"/>
+        <w:rPr>
+          <w:rFonts w:ascii="Segoe UI Light" w:hAnsi="Segoe UI Light" w:cs="Segoe UI Light"/>
+          <w:sz w:val="24"/>
+          <w:szCs w:val="24"/>
+          <w:lang w:val="pt-BR"/>
+        </w:rPr>
+      </w:pPr>
+    </w:p>
+    <w:p>
+      <w:pPr>
+        <w:spacing w:after="0" w:line="240" w:lineRule="auto"/>
+        <w:jc w:val="both"/>
+        <w:rPr>
+          <w:rFonts w:ascii="Segoe UI Light" w:hAnsi="Segoe UI Light" w:cs="Segoe UI Light"/>
+          <w:sz w:val="24"/>
+          <w:szCs w:val="24"/>
+          <w:lang w:val="pt-BR"/>
+        </w:rPr>
+      </w:pPr>
+      <w:r>
+        <w:rPr>
+          <w:rFonts w:ascii="Segoe UI Light" w:hAnsi="Segoe UI Light" w:cs="Segoe UI Light"/>
+          <w:b/>
+          <w:bCs/>
+          <w:sz w:val="24"/>
+          <w:szCs w:val="24"/>
+          <w:lang w:val="pt-BR"/>
+        </w:rPr>
+        <w:t>Obs 2.:</w:t>
+      </w:r>
+      <w:r>
+        <w:rPr>
+          <w:rFonts w:ascii="Segoe UI Light" w:hAnsi="Segoe UI Light" w:cs="Segoe UI Light"/>
+          <w:sz w:val="24"/>
+          <w:szCs w:val="24"/>
+          <w:lang w:val="pt-BR"/>
+        </w:rPr>
+        <w:t xml:space="preserve"> Ctrl + L para limpar terminal (mesmo efeito que o comando cls)</w:t>
+      </w:r>
+      <w:r>
+        <w:rPr>
+          <w:rFonts w:ascii="Segoe UI Light" w:hAnsi="Segoe UI Light" w:cs="Segoe UI Light"/>
+          <w:sz w:val="24"/>
+          <w:szCs w:val="24"/>
+          <w:lang w:val="pt-BR"/>
+        </w:rPr>
+        <w:t>; inicando com a classe Program no VS Code:</w:t>
+      </w:r>
+    </w:p>
+    <w:p>
+      <w:pPr>
+        <w:spacing w:after="0" w:line="240" w:lineRule="auto"/>
+        <w:jc w:val="both"/>
+        <w:rPr>
+          <w:rFonts w:ascii="Segoe UI Light" w:hAnsi="Segoe UI Light" w:cs="Segoe UI Light"/>
+          <w:sz w:val="24"/>
+          <w:szCs w:val="24"/>
+          <w:lang w:val="pt-BR"/>
+        </w:rPr>
+      </w:pPr>
+    </w:p>
+    <w:p>
+      <w:pPr>
+        <w:spacing w:after="0" w:line="240" w:lineRule="auto"/>
+        <w:jc w:val="center"/>
+        <w:rPr>
+          <w:rFonts w:ascii="Segoe UI Light" w:hAnsi="Segoe UI Light" w:cs="Segoe UI Light"/>
+          <w:sz w:val="24"/>
+          <w:szCs w:val="24"/>
+          <w:lang w:val="pt-BR"/>
+        </w:rPr>
+      </w:pPr>
+      <w:r>
+        <w:rPr>
+          <w:noProof/>
+        </w:rPr>
+        <w:lastRenderedPageBreak/>
+        <w:drawing>
+          <wp:inline distT="0" distB="0" distL="0" distR="0" wp14:anchorId="60A8ED23" wp14:editId="11204196">
+            <wp:extent cx="2296617" cy="1314450"/>
+            <wp:effectExtent l="0" t="0" r="8890" b="0"/>
+            <wp:docPr id="9" name="Imagem 9"/>
+            <wp:cNvGraphicFramePr>
+              <a:graphicFrameLocks xmlns:a="http://schemas.openxmlformats.org/drawingml/2006/main" noChangeAspect="1"/>
+            </wp:cNvGraphicFramePr>
+            <a:graphic xmlns:a="http://schemas.openxmlformats.org/drawingml/2006/main">
+              <a:graphicData uri="http://schemas.openxmlformats.org/drawingml/2006/picture">
+                <pic:pic xmlns:pic="http://schemas.openxmlformats.org/drawingml/2006/picture">
+                  <pic:nvPicPr>
+                    <pic:cNvPr id="1" name=""/>
+                    <pic:cNvPicPr/>
+                  </pic:nvPicPr>
+                  <pic:blipFill>
+                    <a:blip r:embed="rId13"/>
+                    <a:stretch>
+                      <a:fillRect/>
+                    </a:stretch>
+                  </pic:blipFill>
+                  <pic:spPr>
+                    <a:xfrm>
+                      <a:off x="0" y="0"/>
+                      <a:ext cx="2330779" cy="1334002"/>
+                    </a:xfrm>
+                    <a:prstGeom prst="rect">
+                      <a:avLst/>
+                    </a:prstGeom>
+                  </pic:spPr>
+                </pic:pic>
+              </a:graphicData>
+            </a:graphic>
+          </wp:inline>
+        </w:drawing>
+      </w:r>
+    </w:p>
+    <w:p>
+      <w:pPr>
+        <w:spacing w:after="0" w:line="240" w:lineRule="auto"/>
+        <w:jc w:val="center"/>
+        <w:rPr>
+          <w:rFonts w:ascii="Segoe UI Light" w:hAnsi="Segoe UI Light" w:cs="Segoe UI Light"/>
+          <w:sz w:val="24"/>
+          <w:szCs w:val="24"/>
+          <w:lang w:val="pt-BR"/>
+        </w:rPr>
+      </w:pPr>
+    </w:p>
+    <w:p>
+      <w:pPr>
+        <w:spacing w:after="0" w:line="240" w:lineRule="auto"/>
+        <w:jc w:val="both"/>
+        <w:rPr>
+          <w:rFonts w:ascii="Segoe UI Light" w:hAnsi="Segoe UI Light" w:cs="Segoe UI Light"/>
+          <w:sz w:val="24"/>
+          <w:szCs w:val="24"/>
+          <w:lang w:val="pt-BR"/>
+        </w:rPr>
+      </w:pPr>
+      <w:r>
+        <w:rPr>
+          <w:rFonts w:ascii="Segoe UI Light" w:hAnsi="Segoe UI Light" w:cs="Segoe UI Light"/>
+          <w:sz w:val="24"/>
+          <w:szCs w:val="24"/>
+          <w:lang w:val="pt-BR"/>
+        </w:rPr>
+        <w:t>- Essa parte é a stack</w:t>
+      </w:r>
+    </w:p>
+    <w:p>
+      <w:pPr>
+        <w:spacing w:after="0" w:line="240" w:lineRule="auto"/>
+        <w:jc w:val="both"/>
+        <w:rPr>
+          <w:rFonts w:ascii="Segoe UI Light" w:hAnsi="Segoe UI Light" w:cs="Segoe UI Light"/>
+          <w:sz w:val="24"/>
+          <w:szCs w:val="24"/>
+          <w:lang w:val="pt-BR"/>
+        </w:rPr>
+      </w:pPr>
+      <w:r>
+        <w:rPr>
+          <w:noProof/>
+        </w:rPr>
+        <w:drawing>
+          <wp:inline distT="0" distB="0" distL="0" distR="0" wp14:anchorId="622DCAA1" wp14:editId="08DDB30D">
+            <wp:extent cx="2782570" cy="1739900"/>
+            <wp:effectExtent l="0" t="0" r="0" b="0"/>
+            <wp:docPr id="10" name="Imagem 10"/>
+            <wp:cNvGraphicFramePr>
+              <a:graphicFrameLocks xmlns:a="http://schemas.openxmlformats.org/drawingml/2006/main" noChangeAspect="1"/>
+            </wp:cNvGraphicFramePr>
+            <a:graphic xmlns:a="http://schemas.openxmlformats.org/drawingml/2006/main">
+              <a:graphicData uri="http://schemas.openxmlformats.org/drawingml/2006/picture">
+                <pic:pic xmlns:pic="http://schemas.openxmlformats.org/drawingml/2006/picture">
+                  <pic:nvPicPr>
+                    <pic:cNvPr id="1" name=""/>
+                    <pic:cNvPicPr/>
+                  </pic:nvPicPr>
+                  <pic:blipFill>
+                    <a:blip r:embed="rId14"/>
+                    <a:stretch>
+                      <a:fillRect/>
+                    </a:stretch>
+                  </pic:blipFill>
+                  <pic:spPr>
+                    <a:xfrm>
+                      <a:off x="0" y="0"/>
+                      <a:ext cx="2782570" cy="1739900"/>
+                    </a:xfrm>
+                    <a:prstGeom prst="rect">
+                      <a:avLst/>
+                    </a:prstGeom>
+                  </pic:spPr>
+                </pic:pic>
+              </a:graphicData>
+            </a:graphic>
+          </wp:inline>
+        </w:drawing>
+      </w:r>
     </w:p>
     <w:p>
       <w:pPr>

</xml_diff>

<commit_message>
practice class reference types
</commit_message>
<xml_diff>
--- a/Anotações/CADERNO BOOTCAMP GFT START.docx
+++ b/Anotações/CADERNO BOOTCAMP GFT START.docx
@@ -2829,6 +2829,27 @@
           <w:lang w:val="pt-BR"/>
         </w:rPr>
       </w:pPr>
+    </w:p>
+    <w:p>
+      <w:pPr>
+        <w:spacing w:line="240" w:lineRule="auto"/>
+        <w:jc w:val="both"/>
+        <w:rPr>
+          <w:rFonts w:ascii="Segoe UI Light" w:hAnsi="Segoe UI Light" w:cs="Segoe UI Light"/>
+          <w:sz w:val="24"/>
+          <w:szCs w:val="24"/>
+          <w:lang w:val="pt-BR"/>
+        </w:rPr>
+      </w:pPr>
+      <w:r>
+        <w:rPr>
+          <w:rFonts w:ascii="Segoe UI Light" w:hAnsi="Segoe UI Light" w:cs="Segoe UI Light"/>
+          <w:sz w:val="24"/>
+          <w:szCs w:val="24"/>
+          <w:lang w:val="pt-BR"/>
+        </w:rPr>
+        <w:t>- d</w:t>
+      </w:r>
     </w:p>
     <w:sectPr>
       <w:type w:val="continuous"/>

</xml_diff>

<commit_message>
att anotações tipos de ref
</commit_message>
<xml_diff>
--- a/Anotações/CADERNO BOOTCAMP GFT START.docx
+++ b/Anotações/CADERNO BOOTCAMP GFT START.docx
@@ -2765,6 +2765,15 @@
         </w:rPr>
         <w:t>- Essa parte é a stack</w:t>
       </w:r>
+      <w:r>
+        <w:rPr>
+          <w:rFonts w:ascii="Segoe UI Light" w:hAnsi="Segoe UI Light" w:cs="Segoe UI Light"/>
+          <w:sz w:val="24"/>
+          <w:szCs w:val="24"/>
+          <w:lang w:val="pt-BR"/>
+        </w:rPr>
+        <w:t xml:space="preserve"> (ou heap em reference types)</w:t>
+      </w:r>
     </w:p>
     <w:p>
       <w:pPr>
@@ -2848,8 +2857,202 @@
           <w:szCs w:val="24"/>
           <w:lang w:val="pt-BR"/>
         </w:rPr>
-        <w:t>- d</w:t>
-      </w:r>
+        <w:t>- “Escopo Trocar Nome”</w:t>
+      </w:r>
+    </w:p>
+    <w:p>
+      <w:pPr>
+        <w:spacing w:line="240" w:lineRule="auto"/>
+        <w:jc w:val="both"/>
+        <w:rPr>
+          <w:rFonts w:ascii="Segoe UI Light" w:hAnsi="Segoe UI Light" w:cs="Segoe UI Light"/>
+          <w:sz w:val="24"/>
+          <w:szCs w:val="24"/>
+          <w:lang w:val="pt-BR"/>
+        </w:rPr>
+      </w:pPr>
+      <w:r>
+        <w:rPr>
+          <w:noProof/>
+        </w:rPr>
+        <w:drawing>
+          <wp:inline distT="0" distB="0" distL="0" distR="0" wp14:anchorId="584A9C06" wp14:editId="0DAE7D45">
+            <wp:extent cx="2782570" cy="389890"/>
+            <wp:effectExtent l="0" t="0" r="0" b="0"/>
+            <wp:docPr id="11" name="Imagem 11"/>
+            <wp:cNvGraphicFramePr>
+              <a:graphicFrameLocks xmlns:a="http://schemas.openxmlformats.org/drawingml/2006/main" noChangeAspect="1"/>
+            </wp:cNvGraphicFramePr>
+            <a:graphic xmlns:a="http://schemas.openxmlformats.org/drawingml/2006/main">
+              <a:graphicData uri="http://schemas.openxmlformats.org/drawingml/2006/picture">
+                <pic:pic xmlns:pic="http://schemas.openxmlformats.org/drawingml/2006/picture">
+                  <pic:nvPicPr>
+                    <pic:cNvPr id="1" name=""/>
+                    <pic:cNvPicPr/>
+                  </pic:nvPicPr>
+                  <pic:blipFill>
+                    <a:blip r:embed="rId15"/>
+                    <a:stretch>
+                      <a:fillRect/>
+                    </a:stretch>
+                  </pic:blipFill>
+                  <pic:spPr>
+                    <a:xfrm>
+                      <a:off x="0" y="0"/>
+                      <a:ext cx="2782570" cy="389890"/>
+                    </a:xfrm>
+                    <a:prstGeom prst="rect">
+                      <a:avLst/>
+                    </a:prstGeom>
+                  </pic:spPr>
+                </pic:pic>
+              </a:graphicData>
+            </a:graphic>
+          </wp:inline>
+        </w:drawing>
+      </w:r>
+    </w:p>
+    <w:p>
+      <w:pPr>
+        <w:spacing w:line="240" w:lineRule="auto"/>
+        <w:jc w:val="both"/>
+        <w:rPr>
+          <w:rFonts w:ascii="Segoe UI Light" w:hAnsi="Segoe UI Light" w:cs="Segoe UI Light"/>
+          <w:sz w:val="24"/>
+          <w:szCs w:val="24"/>
+          <w:lang w:val="pt-BR"/>
+        </w:rPr>
+      </w:pPr>
+    </w:p>
+    <w:p>
+      <w:pPr>
+        <w:spacing w:line="240" w:lineRule="auto"/>
+        <w:jc w:val="center"/>
+        <w:rPr>
+          <w:rFonts w:ascii="Segoe UI Light" w:hAnsi="Segoe UI Light" w:cs="Segoe UI Light"/>
+          <w:sz w:val="24"/>
+          <w:szCs w:val="24"/>
+          <w:lang w:val="pt-BR"/>
+        </w:rPr>
+      </w:pPr>
+      <w:r>
+        <w:rPr>
+          <w:noProof/>
+        </w:rPr>
+        <w:drawing>
+          <wp:inline distT="0" distB="0" distL="0" distR="0" wp14:anchorId="4B4D7E13" wp14:editId="2A1313BC">
+            <wp:extent cx="1854200" cy="1264766"/>
+            <wp:effectExtent l="0" t="0" r="0" b="0"/>
+            <wp:docPr id="12" name="Imagem 12"/>
+            <wp:cNvGraphicFramePr>
+              <a:graphicFrameLocks xmlns:a="http://schemas.openxmlformats.org/drawingml/2006/main" noChangeAspect="1"/>
+            </wp:cNvGraphicFramePr>
+            <a:graphic xmlns:a="http://schemas.openxmlformats.org/drawingml/2006/main">
+              <a:graphicData uri="http://schemas.openxmlformats.org/drawingml/2006/picture">
+                <pic:pic xmlns:pic="http://schemas.openxmlformats.org/drawingml/2006/picture">
+                  <pic:nvPicPr>
+                    <pic:cNvPr id="1" name=""/>
+                    <pic:cNvPicPr/>
+                  </pic:nvPicPr>
+                  <pic:blipFill>
+                    <a:blip r:embed="rId16"/>
+                    <a:stretch>
+                      <a:fillRect/>
+                    </a:stretch>
+                  </pic:blipFill>
+                  <pic:spPr>
+                    <a:xfrm>
+                      <a:off x="0" y="0"/>
+                      <a:ext cx="1860490" cy="1269057"/>
+                    </a:xfrm>
+                    <a:prstGeom prst="rect">
+                      <a:avLst/>
+                    </a:prstGeom>
+                  </pic:spPr>
+                </pic:pic>
+              </a:graphicData>
+            </a:graphic>
+          </wp:inline>
+        </w:drawing>
+      </w:r>
+    </w:p>
+    <w:p>
+      <w:pPr>
+        <w:spacing w:line="240" w:lineRule="auto"/>
+        <w:jc w:val="both"/>
+        <w:rPr>
+          <w:rFonts w:ascii="Segoe UI Light" w:hAnsi="Segoe UI Light" w:cs="Segoe UI Light"/>
+          <w:sz w:val="24"/>
+          <w:szCs w:val="24"/>
+          <w:lang w:val="pt-BR"/>
+        </w:rPr>
+      </w:pPr>
+    </w:p>
+    <w:p>
+      <w:pPr>
+        <w:spacing w:line="240" w:lineRule="auto"/>
+        <w:jc w:val="both"/>
+        <w:rPr>
+          <w:rFonts w:ascii="Segoe UI Light" w:hAnsi="Segoe UI Light" w:cs="Segoe UI Light"/>
+          <w:sz w:val="24"/>
+          <w:szCs w:val="24"/>
+          <w:lang w:val="pt-BR"/>
+        </w:rPr>
+      </w:pPr>
+      <w:r>
+        <w:rPr>
+          <w:rFonts w:ascii="Segoe UI Light" w:hAnsi="Segoe UI Light" w:cs="Segoe UI Light"/>
+          <w:sz w:val="24"/>
+          <w:szCs w:val="24"/>
+          <w:lang w:val="pt-BR"/>
+        </w:rPr>
+        <w:t>- Veja bem, quando o GC vê que tem alguma coisa ocupando memória na Heap e essa coisa não tem nenhuma referência mais no código, ele é responsável por remover para liberar a memória</w:t>
+      </w:r>
+    </w:p>
+    <w:p>
+      <w:pPr>
+        <w:spacing w:line="240" w:lineRule="auto"/>
+        <w:jc w:val="both"/>
+        <w:rPr>
+          <w:rFonts w:ascii="Segoe UI Light" w:hAnsi="Segoe UI Light" w:cs="Segoe UI Light"/>
+          <w:sz w:val="24"/>
+          <w:szCs w:val="24"/>
+          <w:lang w:val="pt-BR"/>
+        </w:rPr>
+      </w:pPr>
+    </w:p>
+    <w:p>
+      <w:pPr>
+        <w:spacing w:line="240" w:lineRule="auto"/>
+        <w:jc w:val="both"/>
+        <w:rPr>
+          <w:rFonts w:ascii="Segoe UI Light" w:hAnsi="Segoe UI Light" w:cs="Segoe UI Light"/>
+          <w:sz w:val="24"/>
+          <w:szCs w:val="24"/>
+          <w:lang w:val="pt-BR"/>
+        </w:rPr>
+      </w:pPr>
+      <w:r>
+        <w:rPr>
+          <w:rFonts w:ascii="Segoe UI Light" w:hAnsi="Segoe UI Light" w:cs="Segoe UI Light"/>
+          <w:sz w:val="24"/>
+          <w:szCs w:val="24"/>
+          <w:lang w:val="pt-BR"/>
+        </w:rPr>
+        <w:t>- Colocando @ antes dá string no cw é possível dar enter na string que está sendo escrita e ele vai printar o texto respeitando os parágrafos que você delimitou</w:t>
+      </w:r>
+    </w:p>
+    <w:p>
+      <w:pPr>
+        <w:spacing w:line="240" w:lineRule="auto"/>
+        <w:jc w:val="both"/>
+        <w:rPr>
+          <w:rFonts w:ascii="Segoe UI Light" w:hAnsi="Segoe UI Light" w:cs="Segoe UI Light"/>
+          <w:sz w:val="24"/>
+          <w:szCs w:val="24"/>
+          <w:lang w:val="pt-BR"/>
+        </w:rPr>
+      </w:pPr>
     </w:p>
     <w:sectPr>
       <w:type w:val="continuous"/>

</xml_diff>

<commit_message>
update aula tipos de ref
</commit_message>
<xml_diff>
--- a/Anotações/CADERNO BOOTCAMP GFT START.docx
+++ b/Anotações/CADERNO BOOTCAMP GFT START.docx
@@ -139,31 +139,7 @@
           <w:szCs w:val="24"/>
           <w:lang w:val="pt-BR"/>
         </w:rPr>
-        <w:t xml:space="preserve">*As anotações contidas neste </w:t>
-      </w:r>
-      <w:proofErr w:type="spellStart"/>
-      <w:r>
-        <w:rPr>
-          <w:rFonts w:ascii="Segoe UI Light" w:hAnsi="Segoe UI Light" w:cs="Segoe UI Light"/>
-          <w:b/>
-          <w:bCs/>
-          <w:sz w:val="24"/>
-          <w:szCs w:val="24"/>
-          <w:lang w:val="pt-BR"/>
-        </w:rPr>
-        <w:t>doc</w:t>
-      </w:r>
-      <w:proofErr w:type="spellEnd"/>
-      <w:r>
-        <w:rPr>
-          <w:rFonts w:ascii="Segoe UI Light" w:hAnsi="Segoe UI Light" w:cs="Segoe UI Light"/>
-          <w:b/>
-          <w:bCs/>
-          <w:sz w:val="24"/>
-          <w:szCs w:val="24"/>
-          <w:lang w:val="pt-BR"/>
-        </w:rPr>
-        <w:t xml:space="preserve"> foram feitas exclusivamente para fins de estudo pessoal</w:t>
+        <w:t>*As anotações contidas neste doc foram feitas exclusivamente para fins de estudo pessoal</w:t>
       </w:r>
     </w:p>
     <w:p>
@@ -389,94 +365,40 @@
           <w:u w:val="single"/>
           <w:lang w:val="pt-BR"/>
         </w:rPr>
-        <w:t xml:space="preserve">.NET </w:t>
-      </w:r>
-      <w:proofErr w:type="spellStart"/>
-      <w:r>
-        <w:rPr>
-          <w:rFonts w:ascii="Segoe UI Light" w:hAnsi="Segoe UI Light" w:cs="Segoe UI Light"/>
-          <w:b/>
-          <w:bCs/>
-          <w:sz w:val="24"/>
-          <w:szCs w:val="24"/>
-          <w:u w:val="single"/>
-          <w:lang w:val="pt-BR"/>
-        </w:rPr>
-        <w:t>Standart</w:t>
-      </w:r>
-      <w:proofErr w:type="spellEnd"/>
-    </w:p>
-    <w:p>
-      <w:pPr>
-        <w:spacing w:after="0" w:line="240" w:lineRule="auto"/>
-        <w:jc w:val="both"/>
-        <w:rPr>
-          <w:rFonts w:ascii="Segoe UI Light" w:hAnsi="Segoe UI Light" w:cs="Segoe UI Light"/>
-          <w:sz w:val="24"/>
-          <w:szCs w:val="24"/>
-          <w:lang w:val="pt-BR"/>
-        </w:rPr>
-      </w:pPr>
-    </w:p>
-    <w:p>
-      <w:pPr>
-        <w:spacing w:after="0" w:line="240" w:lineRule="auto"/>
-        <w:jc w:val="both"/>
-        <w:rPr>
-          <w:rFonts w:ascii="Segoe UI Light" w:hAnsi="Segoe UI Light" w:cs="Segoe UI Light"/>
-          <w:sz w:val="24"/>
-          <w:szCs w:val="24"/>
-          <w:lang w:val="pt-BR"/>
-        </w:rPr>
-      </w:pPr>
-      <w:r>
-        <w:rPr>
-          <w:rFonts w:ascii="Segoe UI Light" w:hAnsi="Segoe UI Light" w:cs="Segoe UI Light"/>
-          <w:sz w:val="24"/>
-          <w:szCs w:val="24"/>
-          <w:lang w:val="pt-BR"/>
-        </w:rPr>
-        <w:t xml:space="preserve">- O </w:t>
-      </w:r>
-      <w:proofErr w:type="spellStart"/>
-      <w:r>
-        <w:rPr>
-          <w:rFonts w:ascii="Segoe UI Light" w:hAnsi="Segoe UI Light" w:cs="Segoe UI Light"/>
-          <w:sz w:val="24"/>
-          <w:szCs w:val="24"/>
-          <w:lang w:val="pt-BR"/>
-        </w:rPr>
-        <w:t>dotnet</w:t>
-      </w:r>
-      <w:proofErr w:type="spellEnd"/>
-      <w:r>
-        <w:rPr>
-          <w:rFonts w:ascii="Segoe UI Light" w:hAnsi="Segoe UI Light" w:cs="Segoe UI Light"/>
-          <w:sz w:val="24"/>
-          <w:szCs w:val="24"/>
-          <w:lang w:val="pt-BR"/>
-        </w:rPr>
-        <w:t xml:space="preserve"> utiliza especificações das APIs que são comuns às implementações </w:t>
-      </w:r>
-      <w:proofErr w:type="spellStart"/>
-      <w:r>
-        <w:rPr>
-          <w:rFonts w:ascii="Segoe UI Light" w:hAnsi="Segoe UI Light" w:cs="Segoe UI Light"/>
-          <w:sz w:val="24"/>
-          <w:szCs w:val="24"/>
-          <w:lang w:val="pt-BR"/>
-        </w:rPr>
-        <w:t>dotnet</w:t>
-      </w:r>
-      <w:proofErr w:type="spellEnd"/>
-      <w:r>
-        <w:rPr>
-          <w:rFonts w:ascii="Segoe UI Light" w:hAnsi="Segoe UI Light" w:cs="Segoe UI Light"/>
-          <w:sz w:val="24"/>
-          <w:szCs w:val="24"/>
-          <w:lang w:val="pt-BR"/>
-        </w:rPr>
-        <w:t>]</w:t>
+        <w:t>.NET Standart</w:t>
+      </w:r>
+    </w:p>
+    <w:p>
+      <w:pPr>
+        <w:spacing w:after="0" w:line="240" w:lineRule="auto"/>
+        <w:jc w:val="both"/>
+        <w:rPr>
+          <w:rFonts w:ascii="Segoe UI Light" w:hAnsi="Segoe UI Light" w:cs="Segoe UI Light"/>
+          <w:sz w:val="24"/>
+          <w:szCs w:val="24"/>
+          <w:lang w:val="pt-BR"/>
+        </w:rPr>
+      </w:pPr>
+    </w:p>
+    <w:p>
+      <w:pPr>
+        <w:spacing w:after="0" w:line="240" w:lineRule="auto"/>
+        <w:jc w:val="both"/>
+        <w:rPr>
+          <w:rFonts w:ascii="Segoe UI Light" w:hAnsi="Segoe UI Light" w:cs="Segoe UI Light"/>
+          <w:sz w:val="24"/>
+          <w:szCs w:val="24"/>
+          <w:lang w:val="pt-BR"/>
+        </w:rPr>
+      </w:pPr>
+      <w:r>
+        <w:rPr>
+          <w:rFonts w:ascii="Segoe UI Light" w:hAnsi="Segoe UI Light" w:cs="Segoe UI Light"/>
+          <w:sz w:val="24"/>
+          <w:szCs w:val="24"/>
+          <w:lang w:val="pt-BR"/>
+        </w:rPr>
+        <w:t>- O dotnet utiliza especificações das APIs que são comuns às implementações dotnet]</w:t>
       </w:r>
     </w:p>
     <w:p>
@@ -810,27 +732,7 @@
           <w:szCs w:val="24"/>
           <w:lang w:val="pt-BR"/>
         </w:rPr>
-        <w:t xml:space="preserve">ORM -&gt; </w:t>
-      </w:r>
-      <w:proofErr w:type="spellStart"/>
-      <w:r>
-        <w:rPr>
-          <w:rFonts w:ascii="Segoe UI Light" w:hAnsi="Segoe UI Light" w:cs="Segoe UI Light"/>
-          <w:sz w:val="24"/>
-          <w:szCs w:val="24"/>
-          <w:lang w:val="pt-BR"/>
-        </w:rPr>
-        <w:t>Entity</w:t>
-      </w:r>
-      <w:proofErr w:type="spellEnd"/>
-      <w:r>
-        <w:rPr>
-          <w:rFonts w:ascii="Segoe UI Light" w:hAnsi="Segoe UI Light" w:cs="Segoe UI Light"/>
-          <w:sz w:val="24"/>
-          <w:szCs w:val="24"/>
-          <w:lang w:val="pt-BR"/>
-        </w:rPr>
-        <w:t xml:space="preserve"> Framework Core</w:t>
+        <w:t>ORM -&gt; Entity Framework Core</w:t>
       </w:r>
     </w:p>
     <w:p>
@@ -941,19 +843,8 @@
           <w:szCs w:val="24"/>
           <w:lang w:val="pt-BR"/>
         </w:rPr>
-        <w:t xml:space="preserve">GitHub </w:t>
-      </w:r>
-      <w:proofErr w:type="spellStart"/>
-      <w:r>
-        <w:rPr>
-          <w:rFonts w:ascii="Segoe UI Light" w:hAnsi="Segoe UI Light" w:cs="Segoe UI Light"/>
-          <w:sz w:val="24"/>
-          <w:szCs w:val="24"/>
-          <w:lang w:val="pt-BR"/>
-        </w:rPr>
-        <w:t>Actions</w:t>
-      </w:r>
-      <w:proofErr w:type="spellEnd"/>
+        <w:t>GitHub Actions</w:t>
+      </w:r>
     </w:p>
     <w:p>
       <w:pPr>
@@ -978,19 +869,8 @@
           <w:szCs w:val="24"/>
           <w:lang w:val="pt-BR"/>
         </w:rPr>
-        <w:t xml:space="preserve">Azure </w:t>
-      </w:r>
-      <w:proofErr w:type="spellStart"/>
-      <w:r>
-        <w:rPr>
-          <w:rFonts w:ascii="Segoe UI Light" w:hAnsi="Segoe UI Light" w:cs="Segoe UI Light"/>
-          <w:sz w:val="24"/>
-          <w:szCs w:val="24"/>
-          <w:lang w:val="pt-BR"/>
-        </w:rPr>
-        <w:t>Devops</w:t>
-      </w:r>
-      <w:proofErr w:type="spellEnd"/>
+        <w:t>Azure Devops</w:t>
+      </w:r>
     </w:p>
     <w:p>
       <w:pPr>
@@ -1008,25 +888,14 @@
           <w:lang w:val="pt-BR"/>
         </w:rPr>
       </w:pPr>
-      <w:proofErr w:type="spellStart"/>
-      <w:r>
-        <w:rPr>
-          <w:rFonts w:ascii="Segoe UI Light" w:hAnsi="Segoe UI Light" w:cs="Segoe UI Light"/>
-          <w:sz w:val="24"/>
-          <w:szCs w:val="24"/>
-          <w:lang w:val="pt-BR"/>
-        </w:rPr>
-        <w:t>Cake</w:t>
-      </w:r>
-      <w:proofErr w:type="spellEnd"/>
-      <w:r>
-        <w:rPr>
-          <w:rFonts w:ascii="Segoe UI Light" w:hAnsi="Segoe UI Light" w:cs="Segoe UI Light"/>
-          <w:sz w:val="24"/>
-          <w:szCs w:val="24"/>
-          <w:lang w:val="pt-BR"/>
-        </w:rPr>
-        <w:t>/Fake</w:t>
+      <w:r>
+        <w:rPr>
+          <w:rFonts w:ascii="Segoe UI Light" w:hAnsi="Segoe UI Light" w:cs="Segoe UI Light"/>
+          <w:sz w:val="24"/>
+          <w:szCs w:val="24"/>
+          <w:lang w:val="pt-BR"/>
+        </w:rPr>
+        <w:t>Cake/Fake</w:t>
       </w:r>
     </w:p>
     <w:p>
@@ -1393,43 +1262,17 @@
         </w:rPr>
         <w:t xml:space="preserve">- A diferença entre o que é </w:t>
       </w:r>
-      <w:proofErr w:type="spellStart"/>
-      <w:r>
-        <w:rPr>
-          <w:rFonts w:ascii="Segoe UI Light" w:hAnsi="Segoe UI Light" w:cs="Segoe UI Light"/>
-          <w:b/>
-          <w:bCs/>
-          <w:sz w:val="24"/>
-          <w:szCs w:val="24"/>
-          <w:lang w:val="pt-BR"/>
-        </w:rPr>
-        <w:t>value</w:t>
-      </w:r>
-      <w:proofErr w:type="spellEnd"/>
-      <w:r>
-        <w:rPr>
-          <w:rFonts w:ascii="Segoe UI Light" w:hAnsi="Segoe UI Light" w:cs="Segoe UI Light"/>
-          <w:b/>
-          <w:bCs/>
-          <w:sz w:val="24"/>
-          <w:szCs w:val="24"/>
-          <w:lang w:val="pt-BR"/>
-        </w:rPr>
-        <w:t xml:space="preserve"> </w:t>
-      </w:r>
-      <w:proofErr w:type="spellStart"/>
-      <w:r>
-        <w:rPr>
-          <w:rFonts w:ascii="Segoe UI Light" w:hAnsi="Segoe UI Light" w:cs="Segoe UI Light"/>
-          <w:b/>
-          <w:bCs/>
-          <w:sz w:val="24"/>
-          <w:szCs w:val="24"/>
-          <w:lang w:val="pt-BR"/>
-        </w:rPr>
-        <w:t>type</w:t>
-      </w:r>
-      <w:proofErr w:type="spellEnd"/>
+      <w:r>
+        <w:rPr>
+          <w:rFonts w:ascii="Segoe UI Light" w:hAnsi="Segoe UI Light" w:cs="Segoe UI Light"/>
+          <w:b/>
+          <w:bCs/>
+          <w:sz w:val="24"/>
+          <w:szCs w:val="24"/>
+          <w:lang w:val="pt-BR"/>
+        </w:rPr>
+        <w:t>value type</w:t>
+      </w:r>
       <w:r>
         <w:rPr>
           <w:rFonts w:ascii="Segoe UI Light" w:hAnsi="Segoe UI Light" w:cs="Segoe UI Light"/>
@@ -1439,43 +1282,17 @@
         </w:rPr>
         <w:t xml:space="preserve"> e </w:t>
       </w:r>
-      <w:proofErr w:type="spellStart"/>
-      <w:r>
-        <w:rPr>
-          <w:rFonts w:ascii="Segoe UI Light" w:hAnsi="Segoe UI Light" w:cs="Segoe UI Light"/>
-          <w:b/>
-          <w:bCs/>
-          <w:sz w:val="24"/>
-          <w:szCs w:val="24"/>
-          <w:lang w:val="pt-BR"/>
-        </w:rPr>
-        <w:t>reference</w:t>
-      </w:r>
-      <w:proofErr w:type="spellEnd"/>
-      <w:r>
-        <w:rPr>
-          <w:rFonts w:ascii="Segoe UI Light" w:hAnsi="Segoe UI Light" w:cs="Segoe UI Light"/>
-          <w:b/>
-          <w:bCs/>
-          <w:sz w:val="24"/>
-          <w:szCs w:val="24"/>
-          <w:lang w:val="pt-BR"/>
-        </w:rPr>
-        <w:t xml:space="preserve"> </w:t>
-      </w:r>
-      <w:proofErr w:type="spellStart"/>
-      <w:r>
-        <w:rPr>
-          <w:rFonts w:ascii="Segoe UI Light" w:hAnsi="Segoe UI Light" w:cs="Segoe UI Light"/>
-          <w:b/>
-          <w:bCs/>
-          <w:sz w:val="24"/>
-          <w:szCs w:val="24"/>
-          <w:lang w:val="pt-BR"/>
-        </w:rPr>
-        <w:t>type</w:t>
-      </w:r>
-      <w:proofErr w:type="spellEnd"/>
+      <w:r>
+        <w:rPr>
+          <w:rFonts w:ascii="Segoe UI Light" w:hAnsi="Segoe UI Light" w:cs="Segoe UI Light"/>
+          <w:b/>
+          <w:bCs/>
+          <w:sz w:val="24"/>
+          <w:szCs w:val="24"/>
+          <w:lang w:val="pt-BR"/>
+        </w:rPr>
+        <w:t>reference type</w:t>
+      </w:r>
       <w:r>
         <w:rPr>
           <w:rFonts w:ascii="Segoe UI Light" w:hAnsi="Segoe UI Light" w:cs="Segoe UI Light"/>
@@ -1494,31 +1311,7 @@
           <w:szCs w:val="24"/>
           <w:lang w:val="pt-BR"/>
         </w:rPr>
-        <w:t xml:space="preserve">Common </w:t>
-      </w:r>
-      <w:proofErr w:type="spellStart"/>
-      <w:r>
-        <w:rPr>
-          <w:rFonts w:ascii="Segoe UI Light" w:hAnsi="Segoe UI Light" w:cs="Segoe UI Light"/>
-          <w:b/>
-          <w:bCs/>
-          <w:sz w:val="24"/>
-          <w:szCs w:val="24"/>
-          <w:lang w:val="pt-BR"/>
-        </w:rPr>
-        <w:t>Type</w:t>
-      </w:r>
-      <w:proofErr w:type="spellEnd"/>
-      <w:r>
-        <w:rPr>
-          <w:rFonts w:ascii="Segoe UI Light" w:hAnsi="Segoe UI Light" w:cs="Segoe UI Light"/>
-          <w:b/>
-          <w:bCs/>
-          <w:sz w:val="24"/>
-          <w:szCs w:val="24"/>
-          <w:lang w:val="pt-BR"/>
-        </w:rPr>
-        <w:t xml:space="preserve"> System (CTS)</w:t>
+        <w:t>Common Type System (CTS)</w:t>
       </w:r>
     </w:p>
     <w:p>
@@ -1595,7 +1388,6 @@
         </w:rPr>
         <w:t xml:space="preserve">- Basicamente, tudo que herda diretamente de </w:t>
       </w:r>
-      <w:proofErr w:type="spellStart"/>
       <w:r>
         <w:rPr>
           <w:rFonts w:ascii="Segoe UI Light" w:hAnsi="Segoe UI Light" w:cs="Segoe UI Light"/>
@@ -1607,47 +1399,15 @@
         </w:rPr>
         <w:t>System.Object</w:t>
       </w:r>
-      <w:proofErr w:type="spellEnd"/>
-      <w:r>
-        <w:rPr>
-          <w:rFonts w:ascii="Segoe UI Light" w:hAnsi="Segoe UI Light" w:cs="Segoe UI Light"/>
-          <w:sz w:val="24"/>
-          <w:szCs w:val="24"/>
-          <w:lang w:val="pt-BR"/>
-        </w:rPr>
-        <w:t xml:space="preserve"> é </w:t>
-      </w:r>
-      <w:proofErr w:type="spellStart"/>
-      <w:r>
-        <w:rPr>
-          <w:rFonts w:ascii="Segoe UI Light" w:hAnsi="Segoe UI Light" w:cs="Segoe UI Light"/>
-          <w:sz w:val="24"/>
-          <w:szCs w:val="24"/>
-          <w:lang w:val="pt-BR"/>
-        </w:rPr>
-        <w:t>reference</w:t>
-      </w:r>
-      <w:proofErr w:type="spellEnd"/>
-      <w:r>
-        <w:rPr>
-          <w:rFonts w:ascii="Segoe UI Light" w:hAnsi="Segoe UI Light" w:cs="Segoe UI Light"/>
-          <w:sz w:val="24"/>
-          <w:szCs w:val="24"/>
-          <w:lang w:val="pt-BR"/>
-        </w:rPr>
-        <w:t xml:space="preserve"> </w:t>
-      </w:r>
-      <w:proofErr w:type="spellStart"/>
-      <w:r>
-        <w:rPr>
-          <w:rFonts w:ascii="Segoe UI Light" w:hAnsi="Segoe UI Light" w:cs="Segoe UI Light"/>
-          <w:sz w:val="24"/>
-          <w:szCs w:val="24"/>
-          <w:lang w:val="pt-BR"/>
-        </w:rPr>
-        <w:t>type</w:t>
-      </w:r>
-      <w:proofErr w:type="spellEnd"/>
+      <w:r>
+        <w:rPr>
+          <w:rFonts w:ascii="Segoe UI Light" w:hAnsi="Segoe UI Light" w:cs="Segoe UI Light"/>
+          <w:sz w:val="24"/>
+          <w:szCs w:val="24"/>
+          <w:lang w:val="pt-BR"/>
+        </w:rPr>
+        <w:t xml:space="preserve"> é reference type</w:t>
+      </w:r>
     </w:p>
     <w:p>
       <w:pPr>
@@ -1670,7 +1430,6 @@
         <w:tab/>
         <w:t xml:space="preserve">-&gt; Já o que herda diretamente de </w:t>
       </w:r>
-      <w:proofErr w:type="spellStart"/>
       <w:r>
         <w:rPr>
           <w:rFonts w:ascii="Segoe UI Light" w:hAnsi="Segoe UI Light" w:cs="Segoe UI Light"/>
@@ -1682,47 +1441,15 @@
         </w:rPr>
         <w:t>System.ValueType</w:t>
       </w:r>
-      <w:proofErr w:type="spellEnd"/>
-      <w:r>
-        <w:rPr>
-          <w:rFonts w:ascii="Segoe UI Light" w:hAnsi="Segoe UI Light" w:cs="Segoe UI Light"/>
-          <w:sz w:val="24"/>
-          <w:szCs w:val="24"/>
-          <w:lang w:val="pt-BR"/>
-        </w:rPr>
-        <w:t xml:space="preserve"> é </w:t>
-      </w:r>
-      <w:proofErr w:type="spellStart"/>
-      <w:r>
-        <w:rPr>
-          <w:rFonts w:ascii="Segoe UI Light" w:hAnsi="Segoe UI Light" w:cs="Segoe UI Light"/>
-          <w:sz w:val="24"/>
-          <w:szCs w:val="24"/>
-          <w:lang w:val="pt-BR"/>
-        </w:rPr>
-        <w:t>value</w:t>
-      </w:r>
-      <w:proofErr w:type="spellEnd"/>
-      <w:r>
-        <w:rPr>
-          <w:rFonts w:ascii="Segoe UI Light" w:hAnsi="Segoe UI Light" w:cs="Segoe UI Light"/>
-          <w:sz w:val="24"/>
-          <w:szCs w:val="24"/>
-          <w:lang w:val="pt-BR"/>
-        </w:rPr>
-        <w:t xml:space="preserve"> </w:t>
-      </w:r>
-      <w:proofErr w:type="spellStart"/>
-      <w:r>
-        <w:rPr>
-          <w:rFonts w:ascii="Segoe UI Light" w:hAnsi="Segoe UI Light" w:cs="Segoe UI Light"/>
-          <w:sz w:val="24"/>
-          <w:szCs w:val="24"/>
-          <w:lang w:val="pt-BR"/>
-        </w:rPr>
-        <w:t>type</w:t>
-      </w:r>
-      <w:proofErr w:type="spellEnd"/>
+      <w:r>
+        <w:rPr>
+          <w:rFonts w:ascii="Segoe UI Light" w:hAnsi="Segoe UI Light" w:cs="Segoe UI Light"/>
+          <w:sz w:val="24"/>
+          <w:szCs w:val="24"/>
+          <w:lang w:val="pt-BR"/>
+        </w:rPr>
+        <w:t xml:space="preserve"> é value type</w:t>
+      </w:r>
     </w:p>
     <w:p>
       <w:pPr>
@@ -1759,69 +1486,8 @@
           <w:szCs w:val="32"/>
           <w:lang w:val="pt-BR"/>
         </w:rPr>
-        <w:t xml:space="preserve">Definindo </w:t>
-      </w:r>
-      <w:proofErr w:type="spellStart"/>
-      <w:r>
-        <w:rPr>
-          <w:rFonts w:ascii="A little sunshine" w:hAnsi="A little sunshine" w:cs="Segoe UI Light"/>
-          <w:b/>
-          <w:bCs/>
-          <w:sz w:val="32"/>
-          <w:szCs w:val="32"/>
-          <w:lang w:val="pt-BR"/>
-        </w:rPr>
-        <w:t>Value</w:t>
-      </w:r>
-      <w:proofErr w:type="spellEnd"/>
-      <w:r>
-        <w:rPr>
-          <w:rFonts w:ascii="A little sunshine" w:hAnsi="A little sunshine" w:cs="Segoe UI Light"/>
-          <w:b/>
-          <w:bCs/>
-          <w:sz w:val="32"/>
-          <w:szCs w:val="32"/>
-          <w:lang w:val="pt-BR"/>
-        </w:rPr>
-        <w:t xml:space="preserve"> e </w:t>
-      </w:r>
-      <w:proofErr w:type="spellStart"/>
-      <w:r>
-        <w:rPr>
-          <w:rFonts w:ascii="A little sunshine" w:hAnsi="A little sunshine" w:cs="Segoe UI Light"/>
-          <w:b/>
-          <w:bCs/>
-          <w:sz w:val="32"/>
-          <w:szCs w:val="32"/>
-          <w:lang w:val="pt-BR"/>
-        </w:rPr>
-        <w:t>Reference</w:t>
-      </w:r>
-      <w:proofErr w:type="spellEnd"/>
-      <w:r>
-        <w:rPr>
-          <w:rFonts w:ascii="A little sunshine" w:hAnsi="A little sunshine" w:cs="Segoe UI Light"/>
-          <w:b/>
-          <w:bCs/>
-          <w:sz w:val="32"/>
-          <w:szCs w:val="32"/>
-          <w:lang w:val="pt-BR"/>
-        </w:rPr>
-        <w:t xml:space="preserve"> </w:t>
-      </w:r>
-      <w:proofErr w:type="spellStart"/>
-      <w:r>
-        <w:rPr>
-          <w:rFonts w:ascii="A little sunshine" w:hAnsi="A little sunshine" w:cs="Segoe UI Light"/>
-          <w:b/>
-          <w:bCs/>
-          <w:sz w:val="32"/>
-          <w:szCs w:val="32"/>
-          <w:lang w:val="pt-BR"/>
-        </w:rPr>
-        <w:t>Types</w:t>
-      </w:r>
-      <w:proofErr w:type="spellEnd"/>
+        <w:t>Definindo Value e Reference Types</w:t>
+      </w:r>
     </w:p>
     <w:p>
       <w:pPr>
@@ -1859,10 +1525,13 @@
           <w:u w:val="single"/>
           <w:lang w:val="pt-BR"/>
         </w:rPr>
-        <w:t xml:space="preserve">Definindo </w:t>
-      </w:r>
-      <w:proofErr w:type="spellStart"/>
-      <w:r>
+        <w:t>Definindo Value Types</w:t>
+      </w:r>
+    </w:p>
+    <w:p>
+      <w:pPr>
+        <w:spacing w:after="0" w:line="240" w:lineRule="auto"/>
+        <w:jc w:val="both"/>
         <w:rPr>
           <w:rFonts w:ascii="Segoe UI Light" w:hAnsi="Segoe UI Light" w:cs="Segoe UI Light"/>
           <w:b/>
@@ -1872,35 +1541,230 @@
           <w:u w:val="single"/>
           <w:lang w:val="pt-BR"/>
         </w:rPr>
-        <w:t>Value</w:t>
-      </w:r>
-      <w:proofErr w:type="spellEnd"/>
-      <w:r>
-        <w:rPr>
-          <w:rFonts w:ascii="Segoe UI Light" w:hAnsi="Segoe UI Light" w:cs="Segoe UI Light"/>
-          <w:b/>
-          <w:bCs/>
+      </w:pPr>
+    </w:p>
+    <w:p>
+      <w:pPr>
+        <w:spacing w:after="0" w:line="240" w:lineRule="auto"/>
+        <w:jc w:val="both"/>
+        <w:rPr>
+          <w:rFonts w:ascii="Segoe UI Light" w:hAnsi="Segoe UI Light" w:cs="Segoe UI Light"/>
+          <w:sz w:val="24"/>
+          <w:szCs w:val="24"/>
+          <w:lang w:val="pt-BR"/>
+        </w:rPr>
+      </w:pPr>
+      <w:r>
+        <w:rPr>
+          <w:rFonts w:ascii="Segoe UI Light" w:hAnsi="Segoe UI Light" w:cs="Segoe UI Light"/>
+          <w:sz w:val="24"/>
+          <w:szCs w:val="24"/>
+          <w:lang w:val="pt-BR"/>
+        </w:rPr>
+        <w:t xml:space="preserve">- Contém uma </w:t>
+      </w:r>
+      <w:r>
+        <w:rPr>
+          <w:rFonts w:ascii="Segoe UI Light" w:hAnsi="Segoe UI Light" w:cs="Segoe UI Light"/>
+          <w:b/>
+          <w:bCs/>
+          <w:sz w:val="24"/>
+          <w:szCs w:val="24"/>
+          <w:lang w:val="pt-BR"/>
+        </w:rPr>
+        <w:t>INSTÂNCIA</w:t>
+      </w:r>
+      <w:r>
+        <w:rPr>
+          <w:rFonts w:ascii="Segoe UI Light" w:hAnsi="Segoe UI Light" w:cs="Segoe UI Light"/>
+          <w:sz w:val="24"/>
+          <w:szCs w:val="24"/>
+          <w:lang w:val="pt-BR"/>
+        </w:rPr>
+        <w:t xml:space="preserve"> do tipo criado</w:t>
+      </w:r>
+    </w:p>
+    <w:p>
+      <w:pPr>
+        <w:spacing w:after="0" w:line="240" w:lineRule="auto"/>
+        <w:jc w:val="both"/>
+        <w:rPr>
+          <w:rFonts w:ascii="Segoe UI Light" w:hAnsi="Segoe UI Light" w:cs="Segoe UI Light"/>
+          <w:sz w:val="24"/>
+          <w:szCs w:val="24"/>
+          <w:lang w:val="pt-BR"/>
+        </w:rPr>
+      </w:pPr>
+    </w:p>
+    <w:p>
+      <w:pPr>
+        <w:spacing w:after="0" w:line="240" w:lineRule="auto"/>
+        <w:jc w:val="both"/>
+        <w:rPr>
+          <w:rFonts w:ascii="Segoe UI Light" w:hAnsi="Segoe UI Light" w:cs="Segoe UI Light"/>
           <w:sz w:val="24"/>
           <w:szCs w:val="24"/>
           <w:u w:val="single"/>
           <w:lang w:val="pt-BR"/>
         </w:rPr>
-        <w:t xml:space="preserve"> </w:t>
-      </w:r>
-      <w:proofErr w:type="spellStart"/>
-      <w:r>
-        <w:rPr>
-          <w:rFonts w:ascii="Segoe UI Light" w:hAnsi="Segoe UI Light" w:cs="Segoe UI Light"/>
-          <w:b/>
-          <w:bCs/>
+      </w:pPr>
+      <w:r>
+        <w:rPr>
+          <w:rFonts w:ascii="Segoe UI Light" w:hAnsi="Segoe UI Light" w:cs="Segoe UI Light"/>
+          <w:sz w:val="24"/>
+          <w:szCs w:val="24"/>
+          <w:lang w:val="pt-BR"/>
+        </w:rPr>
+        <w:t xml:space="preserve">- Essa instância sempre é </w:t>
+      </w:r>
+      <w:r>
+        <w:rPr>
+          <w:rFonts w:ascii="Segoe UI Light" w:hAnsi="Segoe UI Light" w:cs="Segoe UI Light"/>
+          <w:b/>
+          <w:bCs/>
+          <w:sz w:val="24"/>
+          <w:szCs w:val="24"/>
+          <w:lang w:val="pt-BR"/>
+        </w:rPr>
+        <w:t>copiada</w:t>
+      </w:r>
+      <w:r>
+        <w:rPr>
+          <w:rFonts w:ascii="Segoe UI Light" w:hAnsi="Segoe UI Light" w:cs="Segoe UI Light"/>
+          <w:sz w:val="24"/>
+          <w:szCs w:val="24"/>
+          <w:lang w:val="pt-BR"/>
+        </w:rPr>
+        <w:t xml:space="preserve"> ao atribuir o valor para </w:t>
+      </w:r>
+      <w:r>
+        <w:rPr>
+          <w:rFonts w:ascii="Segoe UI Light" w:hAnsi="Segoe UI Light" w:cs="Segoe UI Light"/>
           <w:sz w:val="24"/>
           <w:szCs w:val="24"/>
           <w:u w:val="single"/>
           <w:lang w:val="pt-BR"/>
         </w:rPr>
-        <w:t>Types</w:t>
-      </w:r>
-      <w:proofErr w:type="spellEnd"/>
+        <w:t>outra variável</w:t>
+      </w:r>
+    </w:p>
+    <w:p>
+      <w:pPr>
+        <w:spacing w:after="0" w:line="240" w:lineRule="auto"/>
+        <w:jc w:val="both"/>
+        <w:rPr>
+          <w:rFonts w:ascii="Segoe UI Light" w:hAnsi="Segoe UI Light" w:cs="Segoe UI Light"/>
+          <w:sz w:val="24"/>
+          <w:szCs w:val="24"/>
+          <w:lang w:val="pt-BR"/>
+        </w:rPr>
+      </w:pPr>
+    </w:p>
+    <w:p>
+      <w:pPr>
+        <w:spacing w:after="0" w:line="240" w:lineRule="auto"/>
+        <w:jc w:val="both"/>
+        <w:rPr>
+          <w:rFonts w:ascii="Segoe UI Light" w:hAnsi="Segoe UI Light" w:cs="Segoe UI Light"/>
+          <w:sz w:val="24"/>
+          <w:szCs w:val="24"/>
+          <w:lang w:val="pt-BR"/>
+        </w:rPr>
+      </w:pPr>
+      <w:r>
+        <w:rPr>
+          <w:rFonts w:ascii="Segoe UI Light" w:hAnsi="Segoe UI Light" w:cs="Segoe UI Light"/>
+          <w:sz w:val="24"/>
+          <w:szCs w:val="24"/>
+          <w:lang w:val="pt-BR"/>
+        </w:rPr>
+        <w:t xml:space="preserve">- A alocação é na </w:t>
+      </w:r>
+      <w:r>
+        <w:rPr>
+          <w:rFonts w:ascii="Segoe UI Light" w:hAnsi="Segoe UI Light" w:cs="Segoe UI Light"/>
+          <w:b/>
+          <w:bCs/>
+          <w:sz w:val="24"/>
+          <w:szCs w:val="24"/>
+          <w:lang w:val="pt-BR"/>
+        </w:rPr>
+        <w:t>Stack</w:t>
+      </w:r>
+      <w:r>
+        <w:rPr>
+          <w:rFonts w:ascii="Segoe UI Light" w:hAnsi="Segoe UI Light" w:cs="Segoe UI Light"/>
+          <w:sz w:val="24"/>
+          <w:szCs w:val="24"/>
+          <w:lang w:val="pt-BR"/>
+        </w:rPr>
+        <w:t xml:space="preserve"> (garante melhor performance)</w:t>
+      </w:r>
+    </w:p>
+    <w:p>
+      <w:pPr>
+        <w:spacing w:after="0" w:line="240" w:lineRule="auto"/>
+        <w:jc w:val="both"/>
+        <w:rPr>
+          <w:rFonts w:ascii="Segoe UI Light" w:hAnsi="Segoe UI Light" w:cs="Segoe UI Light"/>
+          <w:sz w:val="24"/>
+          <w:szCs w:val="24"/>
+          <w:lang w:val="pt-BR"/>
+        </w:rPr>
+      </w:pPr>
+    </w:p>
+    <w:p>
+      <w:pPr>
+        <w:spacing w:after="0" w:line="240" w:lineRule="auto"/>
+        <w:jc w:val="both"/>
+        <w:rPr>
+          <w:rFonts w:ascii="Segoe UI Light" w:hAnsi="Segoe UI Light" w:cs="Segoe UI Light"/>
+          <w:sz w:val="24"/>
+          <w:szCs w:val="24"/>
+          <w:lang w:val="pt-BR"/>
+        </w:rPr>
+      </w:pPr>
+      <w:r>
+        <w:rPr>
+          <w:rFonts w:ascii="Segoe UI Light" w:hAnsi="Segoe UI Light" w:cs="Segoe UI Light"/>
+          <w:sz w:val="24"/>
+          <w:szCs w:val="24"/>
+          <w:lang w:val="pt-BR"/>
+        </w:rPr>
+        <w:t xml:space="preserve">- O valor inicial é sempre o </w:t>
+      </w:r>
+      <w:r>
+        <w:rPr>
+          <w:rFonts w:ascii="Segoe UI Light" w:hAnsi="Segoe UI Light" w:cs="Segoe UI Light"/>
+          <w:b/>
+          <w:bCs/>
+          <w:sz w:val="24"/>
+          <w:szCs w:val="24"/>
+          <w:lang w:val="pt-BR"/>
+        </w:rPr>
+        <w:t>valor default</w:t>
+      </w:r>
+      <w:r>
+        <w:rPr>
+          <w:rFonts w:ascii="Segoe UI Light" w:hAnsi="Segoe UI Light" w:cs="Segoe UI Light"/>
+          <w:sz w:val="24"/>
+          <w:szCs w:val="24"/>
+          <w:lang w:val="pt-BR"/>
+        </w:rPr>
+        <w:t xml:space="preserve"> de cada tipo </w:t>
+      </w:r>
+    </w:p>
+    <w:p>
+      <w:pPr>
+        <w:spacing w:after="0" w:line="240" w:lineRule="auto"/>
+        <w:jc w:val="both"/>
+        <w:rPr>
+          <w:rFonts w:ascii="Segoe UI Light" w:hAnsi="Segoe UI Light" w:cs="Segoe UI Light"/>
+          <w:sz w:val="24"/>
+          <w:szCs w:val="24"/>
+          <w:lang w:val="pt-BR"/>
+        </w:rPr>
+      </w:pPr>
     </w:p>
     <w:p>
       <w:pPr>
@@ -1916,100 +1780,146 @@
           <w:lang w:val="pt-BR"/>
         </w:rPr>
       </w:pPr>
-    </w:p>
-    <w:p>
-      <w:pPr>
-        <w:spacing w:after="0" w:line="240" w:lineRule="auto"/>
-        <w:jc w:val="both"/>
-        <w:rPr>
-          <w:rFonts w:ascii="Segoe UI Light" w:hAnsi="Segoe UI Light" w:cs="Segoe UI Light"/>
-          <w:sz w:val="24"/>
-          <w:szCs w:val="24"/>
-          <w:lang w:val="pt-BR"/>
-        </w:rPr>
-      </w:pPr>
-      <w:r>
-        <w:rPr>
-          <w:rFonts w:ascii="Segoe UI Light" w:hAnsi="Segoe UI Light" w:cs="Segoe UI Light"/>
-          <w:sz w:val="24"/>
-          <w:szCs w:val="24"/>
-          <w:lang w:val="pt-BR"/>
-        </w:rPr>
-        <w:t xml:space="preserve">- Contém uma </w:t>
-      </w:r>
-      <w:r>
-        <w:rPr>
-          <w:rFonts w:ascii="Segoe UI Light" w:hAnsi="Segoe UI Light" w:cs="Segoe UI Light"/>
-          <w:b/>
-          <w:bCs/>
-          <w:sz w:val="24"/>
-          <w:szCs w:val="24"/>
-          <w:lang w:val="pt-BR"/>
-        </w:rPr>
-        <w:t>INSTÂNCIA</w:t>
-      </w:r>
-      <w:r>
-        <w:rPr>
-          <w:rFonts w:ascii="Segoe UI Light" w:hAnsi="Segoe UI Light" w:cs="Segoe UI Light"/>
-          <w:sz w:val="24"/>
-          <w:szCs w:val="24"/>
-          <w:lang w:val="pt-BR"/>
-        </w:rPr>
-        <w:t xml:space="preserve"> do tipo criado</w:t>
-      </w:r>
-    </w:p>
-    <w:p>
-      <w:pPr>
-        <w:spacing w:after="0" w:line="240" w:lineRule="auto"/>
-        <w:jc w:val="both"/>
-        <w:rPr>
-          <w:rFonts w:ascii="Segoe UI Light" w:hAnsi="Segoe UI Light" w:cs="Segoe UI Light"/>
-          <w:sz w:val="24"/>
-          <w:szCs w:val="24"/>
-          <w:lang w:val="pt-BR"/>
-        </w:rPr>
-      </w:pPr>
-    </w:p>
-    <w:p>
-      <w:pPr>
-        <w:spacing w:after="0" w:line="240" w:lineRule="auto"/>
-        <w:jc w:val="both"/>
-        <w:rPr>
-          <w:rFonts w:ascii="Segoe UI Light" w:hAnsi="Segoe UI Light" w:cs="Segoe UI Light"/>
+      <w:r>
+        <w:rPr>
+          <w:rFonts w:ascii="Segoe UI Light" w:hAnsi="Segoe UI Light" w:cs="Segoe UI Light"/>
+          <w:b/>
+          <w:bCs/>
           <w:sz w:val="24"/>
           <w:szCs w:val="24"/>
           <w:u w:val="single"/>
           <w:lang w:val="pt-BR"/>
         </w:rPr>
-      </w:pPr>
-      <w:r>
-        <w:rPr>
-          <w:rFonts w:ascii="Segoe UI Light" w:hAnsi="Segoe UI Light" w:cs="Segoe UI Light"/>
-          <w:sz w:val="24"/>
-          <w:szCs w:val="24"/>
-          <w:lang w:val="pt-BR"/>
-        </w:rPr>
-        <w:t xml:space="preserve">- Essa instância sempre é </w:t>
-      </w:r>
-      <w:r>
-        <w:rPr>
-          <w:rFonts w:ascii="Segoe UI Light" w:hAnsi="Segoe UI Light" w:cs="Segoe UI Light"/>
-          <w:b/>
-          <w:bCs/>
-          <w:sz w:val="24"/>
-          <w:szCs w:val="24"/>
-          <w:lang w:val="pt-BR"/>
-        </w:rPr>
-        <w:t>copiada</w:t>
-      </w:r>
-      <w:r>
-        <w:rPr>
-          <w:rFonts w:ascii="Segoe UI Light" w:hAnsi="Segoe UI Light" w:cs="Segoe UI Light"/>
-          <w:sz w:val="24"/>
-          <w:szCs w:val="24"/>
-          <w:lang w:val="pt-BR"/>
-        </w:rPr>
-        <w:t xml:space="preserve"> ao atribuir o valor para </w:t>
+        <w:t>Definindo Reference Types</w:t>
+      </w:r>
+    </w:p>
+    <w:p>
+      <w:pPr>
+        <w:spacing w:after="0" w:line="240" w:lineRule="auto"/>
+        <w:jc w:val="both"/>
+        <w:rPr>
+          <w:rFonts w:ascii="Segoe UI Light" w:hAnsi="Segoe UI Light" w:cs="Segoe UI Light"/>
+          <w:sz w:val="24"/>
+          <w:szCs w:val="24"/>
+          <w:lang w:val="pt-BR"/>
+        </w:rPr>
+      </w:pPr>
+      <w:r>
+        <w:rPr>
+          <w:rFonts w:ascii="Segoe UI Light" w:hAnsi="Segoe UI Light" w:cs="Segoe UI Light"/>
+          <w:sz w:val="24"/>
+          <w:szCs w:val="24"/>
+          <w:lang w:val="pt-BR"/>
+        </w:rPr>
+        <w:t xml:space="preserve">- Aqui temos uma </w:t>
+      </w:r>
+      <w:r>
+        <w:rPr>
+          <w:rFonts w:ascii="Segoe UI Light" w:hAnsi="Segoe UI Light" w:cs="Segoe UI Light"/>
+          <w:b/>
+          <w:bCs/>
+          <w:sz w:val="24"/>
+          <w:szCs w:val="24"/>
+          <w:lang w:val="pt-BR"/>
+        </w:rPr>
+        <w:t>REFERÊNCIA</w:t>
+      </w:r>
+      <w:r>
+        <w:rPr>
+          <w:rFonts w:ascii="Segoe UI Light" w:hAnsi="Segoe UI Light" w:cs="Segoe UI Light"/>
+          <w:sz w:val="24"/>
+          <w:szCs w:val="24"/>
+          <w:lang w:val="pt-BR"/>
+        </w:rPr>
+        <w:t xml:space="preserve"> para uma instância do tipo criado</w:t>
+      </w:r>
+    </w:p>
+    <w:p>
+      <w:pPr>
+        <w:spacing w:after="0" w:line="240" w:lineRule="auto"/>
+        <w:jc w:val="both"/>
+        <w:rPr>
+          <w:rFonts w:ascii="Segoe UI Light" w:hAnsi="Segoe UI Light" w:cs="Segoe UI Light"/>
+          <w:sz w:val="24"/>
+          <w:szCs w:val="24"/>
+          <w:lang w:val="pt-BR"/>
+        </w:rPr>
+      </w:pPr>
+    </w:p>
+    <w:p>
+      <w:pPr>
+        <w:spacing w:after="0" w:line="240" w:lineRule="auto"/>
+        <w:jc w:val="both"/>
+        <w:rPr>
+          <w:rFonts w:ascii="Segoe UI Light" w:hAnsi="Segoe UI Light" w:cs="Segoe UI Light"/>
+          <w:sz w:val="24"/>
+          <w:szCs w:val="24"/>
+          <w:lang w:val="pt-BR"/>
+        </w:rPr>
+      </w:pPr>
+      <w:r>
+        <w:rPr>
+          <w:rFonts w:ascii="Segoe UI Light" w:hAnsi="Segoe UI Light" w:cs="Segoe UI Light"/>
+          <w:sz w:val="24"/>
+          <w:szCs w:val="24"/>
+          <w:lang w:val="pt-BR"/>
+        </w:rPr>
+        <w:t xml:space="preserve">- A referência </w:t>
+      </w:r>
+      <w:r>
+        <w:rPr>
+          <w:rFonts w:ascii="Segoe UI Light" w:hAnsi="Segoe UI Light" w:cs="Segoe UI Light"/>
+          <w:b/>
+          <w:bCs/>
+          <w:sz w:val="24"/>
+          <w:szCs w:val="24"/>
+          <w:lang w:val="pt-BR"/>
+        </w:rPr>
+        <w:t>nunca muda</w:t>
+      </w:r>
+      <w:r>
+        <w:rPr>
+          <w:rFonts w:ascii="Segoe UI Light" w:hAnsi="Segoe UI Light" w:cs="Segoe UI Light"/>
+          <w:sz w:val="24"/>
+          <w:szCs w:val="24"/>
+          <w:lang w:val="pt-BR"/>
+        </w:rPr>
+        <w:t xml:space="preserve"> ao atribuir o valor para outra variável</w:t>
+      </w:r>
+    </w:p>
+    <w:p>
+      <w:pPr>
+        <w:spacing w:after="0" w:line="240" w:lineRule="auto"/>
+        <w:jc w:val="both"/>
+        <w:rPr>
+          <w:rFonts w:ascii="Segoe UI Light" w:hAnsi="Segoe UI Light" w:cs="Segoe UI Light"/>
+          <w:sz w:val="24"/>
+          <w:szCs w:val="24"/>
+          <w:lang w:val="pt-BR"/>
+        </w:rPr>
+      </w:pPr>
+    </w:p>
+    <w:p>
+      <w:pPr>
+        <w:spacing w:after="0" w:line="240" w:lineRule="auto"/>
+        <w:jc w:val="both"/>
+        <w:rPr>
+          <w:rFonts w:ascii="Segoe UI Light" w:hAnsi="Segoe UI Light" w:cs="Segoe UI Light"/>
+          <w:b/>
+          <w:bCs/>
+          <w:sz w:val="24"/>
+          <w:szCs w:val="24"/>
+          <w:lang w:val="pt-BR"/>
+        </w:rPr>
+      </w:pPr>
+      <w:r>
+        <w:rPr>
+          <w:rFonts w:ascii="Segoe UI Light" w:hAnsi="Segoe UI Light" w:cs="Segoe UI Light"/>
+          <w:sz w:val="24"/>
+          <w:szCs w:val="24"/>
+          <w:lang w:val="pt-BR"/>
+        </w:rPr>
+        <w:t xml:space="preserve">- Na </w:t>
       </w:r>
       <w:r>
         <w:rPr>
@@ -2019,115 +1929,113 @@
           <w:u w:val="single"/>
           <w:lang w:val="pt-BR"/>
         </w:rPr>
-        <w:t>outra variável</w:t>
-      </w:r>
-    </w:p>
-    <w:p>
-      <w:pPr>
-        <w:spacing w:after="0" w:line="240" w:lineRule="auto"/>
-        <w:jc w:val="both"/>
-        <w:rPr>
-          <w:rFonts w:ascii="Segoe UI Light" w:hAnsi="Segoe UI Light" w:cs="Segoe UI Light"/>
-          <w:sz w:val="24"/>
-          <w:szCs w:val="24"/>
-          <w:lang w:val="pt-BR"/>
-        </w:rPr>
-      </w:pPr>
-    </w:p>
-    <w:p>
-      <w:pPr>
-        <w:spacing w:after="0" w:line="240" w:lineRule="auto"/>
-        <w:jc w:val="both"/>
-        <w:rPr>
-          <w:rFonts w:ascii="Segoe UI Light" w:hAnsi="Segoe UI Light" w:cs="Segoe UI Light"/>
-          <w:sz w:val="24"/>
-          <w:szCs w:val="24"/>
-          <w:lang w:val="pt-BR"/>
-        </w:rPr>
-      </w:pPr>
-      <w:r>
-        <w:rPr>
-          <w:rFonts w:ascii="Segoe UI Light" w:hAnsi="Segoe UI Light" w:cs="Segoe UI Light"/>
-          <w:sz w:val="24"/>
-          <w:szCs w:val="24"/>
-          <w:lang w:val="pt-BR"/>
-        </w:rPr>
-        <w:t xml:space="preserve">- A alocação é na </w:t>
-      </w:r>
-      <w:proofErr w:type="spellStart"/>
-      <w:r>
-        <w:rPr>
-          <w:rFonts w:ascii="Segoe UI Light" w:hAnsi="Segoe UI Light" w:cs="Segoe UI Light"/>
-          <w:b/>
-          <w:bCs/>
-          <w:sz w:val="24"/>
-          <w:szCs w:val="24"/>
-          <w:lang w:val="pt-BR"/>
-        </w:rPr>
-        <w:t>Stack</w:t>
-      </w:r>
-      <w:proofErr w:type="spellEnd"/>
-      <w:r>
-        <w:rPr>
-          <w:rFonts w:ascii="Segoe UI Light" w:hAnsi="Segoe UI Light" w:cs="Segoe UI Light"/>
-          <w:sz w:val="24"/>
-          <w:szCs w:val="24"/>
-          <w:lang w:val="pt-BR"/>
-        </w:rPr>
-        <w:t xml:space="preserve"> (garante melhor performance)</w:t>
-      </w:r>
-    </w:p>
-    <w:p>
-      <w:pPr>
-        <w:spacing w:after="0" w:line="240" w:lineRule="auto"/>
-        <w:jc w:val="both"/>
-        <w:rPr>
-          <w:rFonts w:ascii="Segoe UI Light" w:hAnsi="Segoe UI Light" w:cs="Segoe UI Light"/>
-          <w:sz w:val="24"/>
-          <w:szCs w:val="24"/>
-          <w:lang w:val="pt-BR"/>
-        </w:rPr>
-      </w:pPr>
-    </w:p>
-    <w:p>
-      <w:pPr>
-        <w:spacing w:after="0" w:line="240" w:lineRule="auto"/>
-        <w:jc w:val="both"/>
-        <w:rPr>
-          <w:rFonts w:ascii="Segoe UI Light" w:hAnsi="Segoe UI Light" w:cs="Segoe UI Light"/>
-          <w:sz w:val="24"/>
-          <w:szCs w:val="24"/>
-          <w:lang w:val="pt-BR"/>
-        </w:rPr>
-      </w:pPr>
-      <w:r>
-        <w:rPr>
-          <w:rFonts w:ascii="Segoe UI Light" w:hAnsi="Segoe UI Light" w:cs="Segoe UI Light"/>
-          <w:sz w:val="24"/>
-          <w:szCs w:val="24"/>
-          <w:lang w:val="pt-BR"/>
-        </w:rPr>
-        <w:t xml:space="preserve">- O valor inicial é sempre o </w:t>
-      </w:r>
-      <w:r>
-        <w:rPr>
-          <w:rFonts w:ascii="Segoe UI Light" w:hAnsi="Segoe UI Light" w:cs="Segoe UI Light"/>
-          <w:b/>
-          <w:bCs/>
-          <w:sz w:val="24"/>
-          <w:szCs w:val="24"/>
-          <w:lang w:val="pt-BR"/>
-        </w:rPr>
-        <w:t>valor default</w:t>
-      </w:r>
-      <w:r>
-        <w:rPr>
-          <w:rFonts w:ascii="Segoe UI Light" w:hAnsi="Segoe UI Light" w:cs="Segoe UI Light"/>
-          <w:sz w:val="24"/>
-          <w:szCs w:val="24"/>
-          <w:lang w:val="pt-BR"/>
-        </w:rPr>
-        <w:t xml:space="preserve"> de cada tipo </w:t>
+        <w:t>Stack fica apenas a referência</w:t>
+      </w:r>
+      <w:r>
+        <w:rPr>
+          <w:rFonts w:ascii="Segoe UI Light" w:hAnsi="Segoe UI Light" w:cs="Segoe UI Light"/>
+          <w:sz w:val="24"/>
+          <w:szCs w:val="24"/>
+          <w:lang w:val="pt-BR"/>
+        </w:rPr>
+        <w:t xml:space="preserve"> para os valores (como se fosse um ponteiro) e a alocação é no </w:t>
+      </w:r>
+      <w:r>
+        <w:rPr>
+          <w:rFonts w:ascii="Segoe UI Light" w:hAnsi="Segoe UI Light" w:cs="Segoe UI Light"/>
+          <w:b/>
+          <w:bCs/>
+          <w:sz w:val="24"/>
+          <w:szCs w:val="24"/>
+          <w:lang w:val="pt-BR"/>
+        </w:rPr>
+        <w:t>Heap</w:t>
+      </w:r>
+    </w:p>
+    <w:p>
+      <w:pPr>
+        <w:spacing w:after="0" w:line="240" w:lineRule="auto"/>
+        <w:jc w:val="both"/>
+        <w:rPr>
+          <w:rFonts w:ascii="Segoe UI Light" w:hAnsi="Segoe UI Light" w:cs="Segoe UI Light"/>
+          <w:sz w:val="24"/>
+          <w:szCs w:val="24"/>
+          <w:lang w:val="pt-BR"/>
+        </w:rPr>
+      </w:pPr>
+    </w:p>
+    <w:p>
+      <w:pPr>
+        <w:spacing w:after="0" w:line="240" w:lineRule="auto"/>
+        <w:jc w:val="both"/>
+        <w:rPr>
+          <w:rFonts w:ascii="Segoe UI Light" w:hAnsi="Segoe UI Light" w:cs="Segoe UI Light"/>
+          <w:sz w:val="24"/>
+          <w:szCs w:val="24"/>
+          <w:lang w:val="pt-BR"/>
+        </w:rPr>
+      </w:pPr>
+      <w:r>
+        <w:rPr>
+          <w:rFonts w:ascii="Segoe UI Light" w:hAnsi="Segoe UI Light" w:cs="Segoe UI Light"/>
+          <w:sz w:val="24"/>
+          <w:szCs w:val="24"/>
+          <w:lang w:val="pt-BR"/>
+        </w:rPr>
+        <w:t>- Seu valor inicial default é sempre “Null”</w:t>
+      </w:r>
+    </w:p>
+    <w:p>
+      <w:pPr>
+        <w:spacing w:after="0" w:line="240" w:lineRule="auto"/>
+        <w:jc w:val="both"/>
+        <w:rPr>
+          <w:rFonts w:ascii="Segoe UI Light" w:hAnsi="Segoe UI Light" w:cs="Segoe UI Light"/>
+          <w:sz w:val="24"/>
+          <w:szCs w:val="24"/>
+          <w:lang w:val="pt-BR"/>
+        </w:rPr>
+      </w:pPr>
+    </w:p>
+    <w:p>
+      <w:pPr>
+        <w:spacing w:after="0" w:line="240" w:lineRule="auto"/>
+        <w:jc w:val="both"/>
+        <w:rPr>
+          <w:rFonts w:ascii="Segoe UI Light" w:hAnsi="Segoe UI Light" w:cs="Segoe UI Light"/>
+          <w:sz w:val="24"/>
+          <w:szCs w:val="24"/>
+          <w:lang w:val="pt-BR"/>
+        </w:rPr>
+      </w:pPr>
+      <w:r>
+        <w:rPr>
+          <w:rFonts w:ascii="Segoe UI Light" w:hAnsi="Segoe UI Light" w:cs="Segoe UI Light"/>
+          <w:sz w:val="24"/>
+          <w:szCs w:val="24"/>
+          <w:lang w:val="pt-BR"/>
+        </w:rPr>
+        <w:t xml:space="preserve">- Requer </w:t>
+      </w:r>
+      <w:r>
+        <w:rPr>
+          <w:rFonts w:ascii="Segoe UI Light" w:hAnsi="Segoe UI Light" w:cs="Segoe UI Light"/>
+          <w:b/>
+          <w:bCs/>
+          <w:sz w:val="24"/>
+          <w:szCs w:val="24"/>
+          <w:lang w:val="pt-BR"/>
+        </w:rPr>
+        <w:t>gerenciamento da Memória</w:t>
+      </w:r>
+      <w:r>
+        <w:rPr>
+          <w:rFonts w:ascii="Segoe UI Light" w:hAnsi="Segoe UI Light" w:cs="Segoe UI Light"/>
+          <w:sz w:val="24"/>
+          <w:szCs w:val="24"/>
+          <w:lang w:val="pt-BR"/>
+        </w:rPr>
+        <w:t xml:space="preserve"> através do GC (Garbage Colector)</w:t>
       </w:r>
     </w:p>
     <w:p>
@@ -2166,434 +2074,8 @@
           <w:u w:val="single"/>
           <w:lang w:val="pt-BR"/>
         </w:rPr>
-        <w:t xml:space="preserve">Definindo </w:t>
-      </w:r>
-      <w:proofErr w:type="spellStart"/>
-      <w:r>
-        <w:rPr>
-          <w:rFonts w:ascii="Segoe UI Light" w:hAnsi="Segoe UI Light" w:cs="Segoe UI Light"/>
-          <w:b/>
-          <w:bCs/>
-          <w:sz w:val="24"/>
-          <w:szCs w:val="24"/>
-          <w:u w:val="single"/>
-          <w:lang w:val="pt-BR"/>
-        </w:rPr>
-        <w:t>Reference</w:t>
-      </w:r>
-      <w:proofErr w:type="spellEnd"/>
-      <w:r>
-        <w:rPr>
-          <w:rFonts w:ascii="Segoe UI Light" w:hAnsi="Segoe UI Light" w:cs="Segoe UI Light"/>
-          <w:b/>
-          <w:bCs/>
-          <w:sz w:val="24"/>
-          <w:szCs w:val="24"/>
-          <w:u w:val="single"/>
-          <w:lang w:val="pt-BR"/>
-        </w:rPr>
-        <w:t xml:space="preserve"> </w:t>
-      </w:r>
-      <w:proofErr w:type="spellStart"/>
-      <w:r>
-        <w:rPr>
-          <w:rFonts w:ascii="Segoe UI Light" w:hAnsi="Segoe UI Light" w:cs="Segoe UI Light"/>
-          <w:b/>
-          <w:bCs/>
-          <w:sz w:val="24"/>
-          <w:szCs w:val="24"/>
-          <w:u w:val="single"/>
-          <w:lang w:val="pt-BR"/>
-        </w:rPr>
-        <w:t>Types</w:t>
-      </w:r>
-      <w:proofErr w:type="spellEnd"/>
-    </w:p>
-    <w:p>
-      <w:pPr>
-        <w:spacing w:after="0" w:line="240" w:lineRule="auto"/>
-        <w:jc w:val="both"/>
-        <w:rPr>
-          <w:rFonts w:ascii="Segoe UI Light" w:hAnsi="Segoe UI Light" w:cs="Segoe UI Light"/>
-          <w:sz w:val="24"/>
-          <w:szCs w:val="24"/>
-          <w:lang w:val="pt-BR"/>
-        </w:rPr>
-      </w:pPr>
-      <w:r>
-        <w:rPr>
-          <w:rFonts w:ascii="Segoe UI Light" w:hAnsi="Segoe UI Light" w:cs="Segoe UI Light"/>
-          <w:sz w:val="24"/>
-          <w:szCs w:val="24"/>
-          <w:lang w:val="pt-BR"/>
-        </w:rPr>
-        <w:t xml:space="preserve">- Aqui temos uma </w:t>
-      </w:r>
-      <w:r>
-        <w:rPr>
-          <w:rFonts w:ascii="Segoe UI Light" w:hAnsi="Segoe UI Light" w:cs="Segoe UI Light"/>
-          <w:b/>
-          <w:bCs/>
-          <w:sz w:val="24"/>
-          <w:szCs w:val="24"/>
-          <w:lang w:val="pt-BR"/>
-        </w:rPr>
-        <w:t>REFERÊNCIA</w:t>
-      </w:r>
-      <w:r>
-        <w:rPr>
-          <w:rFonts w:ascii="Segoe UI Light" w:hAnsi="Segoe UI Light" w:cs="Segoe UI Light"/>
-          <w:sz w:val="24"/>
-          <w:szCs w:val="24"/>
-          <w:lang w:val="pt-BR"/>
-        </w:rPr>
-        <w:t xml:space="preserve"> para uma instância do tipo criado</w:t>
-      </w:r>
-    </w:p>
-    <w:p>
-      <w:pPr>
-        <w:spacing w:after="0" w:line="240" w:lineRule="auto"/>
-        <w:jc w:val="both"/>
-        <w:rPr>
-          <w:rFonts w:ascii="Segoe UI Light" w:hAnsi="Segoe UI Light" w:cs="Segoe UI Light"/>
-          <w:sz w:val="24"/>
-          <w:szCs w:val="24"/>
-          <w:lang w:val="pt-BR"/>
-        </w:rPr>
-      </w:pPr>
-    </w:p>
-    <w:p>
-      <w:pPr>
-        <w:spacing w:after="0" w:line="240" w:lineRule="auto"/>
-        <w:jc w:val="both"/>
-        <w:rPr>
-          <w:rFonts w:ascii="Segoe UI Light" w:hAnsi="Segoe UI Light" w:cs="Segoe UI Light"/>
-          <w:sz w:val="24"/>
-          <w:szCs w:val="24"/>
-          <w:lang w:val="pt-BR"/>
-        </w:rPr>
-      </w:pPr>
-      <w:r>
-        <w:rPr>
-          <w:rFonts w:ascii="Segoe UI Light" w:hAnsi="Segoe UI Light" w:cs="Segoe UI Light"/>
-          <w:sz w:val="24"/>
-          <w:szCs w:val="24"/>
-          <w:lang w:val="pt-BR"/>
-        </w:rPr>
-        <w:t xml:space="preserve">- A referência </w:t>
-      </w:r>
-      <w:r>
-        <w:rPr>
-          <w:rFonts w:ascii="Segoe UI Light" w:hAnsi="Segoe UI Light" w:cs="Segoe UI Light"/>
-          <w:b/>
-          <w:bCs/>
-          <w:sz w:val="24"/>
-          <w:szCs w:val="24"/>
-          <w:lang w:val="pt-BR"/>
-        </w:rPr>
-        <w:t>nunca muda</w:t>
-      </w:r>
-      <w:r>
-        <w:rPr>
-          <w:rFonts w:ascii="Segoe UI Light" w:hAnsi="Segoe UI Light" w:cs="Segoe UI Light"/>
-          <w:sz w:val="24"/>
-          <w:szCs w:val="24"/>
-          <w:lang w:val="pt-BR"/>
-        </w:rPr>
-        <w:t xml:space="preserve"> ao atribuir o valor para outra variável</w:t>
-      </w:r>
-    </w:p>
-    <w:p>
-      <w:pPr>
-        <w:spacing w:after="0" w:line="240" w:lineRule="auto"/>
-        <w:jc w:val="both"/>
-        <w:rPr>
-          <w:rFonts w:ascii="Segoe UI Light" w:hAnsi="Segoe UI Light" w:cs="Segoe UI Light"/>
-          <w:sz w:val="24"/>
-          <w:szCs w:val="24"/>
-          <w:lang w:val="pt-BR"/>
-        </w:rPr>
-      </w:pPr>
-    </w:p>
-    <w:p>
-      <w:pPr>
-        <w:spacing w:after="0" w:line="240" w:lineRule="auto"/>
-        <w:jc w:val="both"/>
-        <w:rPr>
-          <w:rFonts w:ascii="Segoe UI Light" w:hAnsi="Segoe UI Light" w:cs="Segoe UI Light"/>
-          <w:b/>
-          <w:bCs/>
-          <w:sz w:val="24"/>
-          <w:szCs w:val="24"/>
-          <w:lang w:val="pt-BR"/>
-        </w:rPr>
-      </w:pPr>
-      <w:r>
-        <w:rPr>
-          <w:rFonts w:ascii="Segoe UI Light" w:hAnsi="Segoe UI Light" w:cs="Segoe UI Light"/>
-          <w:sz w:val="24"/>
-          <w:szCs w:val="24"/>
-          <w:lang w:val="pt-BR"/>
-        </w:rPr>
-        <w:t xml:space="preserve">- Na </w:t>
-      </w:r>
-      <w:proofErr w:type="spellStart"/>
-      <w:r>
-        <w:rPr>
-          <w:rFonts w:ascii="Segoe UI Light" w:hAnsi="Segoe UI Light" w:cs="Segoe UI Light"/>
-          <w:sz w:val="24"/>
-          <w:szCs w:val="24"/>
-          <w:u w:val="single"/>
-          <w:lang w:val="pt-BR"/>
-        </w:rPr>
-        <w:t>Stack</w:t>
-      </w:r>
-      <w:proofErr w:type="spellEnd"/>
-      <w:r>
-        <w:rPr>
-          <w:rFonts w:ascii="Segoe UI Light" w:hAnsi="Segoe UI Light" w:cs="Segoe UI Light"/>
-          <w:sz w:val="24"/>
-          <w:szCs w:val="24"/>
-          <w:u w:val="single"/>
-          <w:lang w:val="pt-BR"/>
-        </w:rPr>
-        <w:t xml:space="preserve"> fica apenas a referência</w:t>
-      </w:r>
-      <w:r>
-        <w:rPr>
-          <w:rFonts w:ascii="Segoe UI Light" w:hAnsi="Segoe UI Light" w:cs="Segoe UI Light"/>
-          <w:sz w:val="24"/>
-          <w:szCs w:val="24"/>
-          <w:lang w:val="pt-BR"/>
-        </w:rPr>
-        <w:t xml:space="preserve"> para os valores (como se fosse um ponteiro) e a alocação é no </w:t>
-      </w:r>
-      <w:proofErr w:type="spellStart"/>
-      <w:r>
-        <w:rPr>
-          <w:rFonts w:ascii="Segoe UI Light" w:hAnsi="Segoe UI Light" w:cs="Segoe UI Light"/>
-          <w:b/>
-          <w:bCs/>
-          <w:sz w:val="24"/>
-          <w:szCs w:val="24"/>
-          <w:lang w:val="pt-BR"/>
-        </w:rPr>
-        <w:t>Heap</w:t>
-      </w:r>
-      <w:proofErr w:type="spellEnd"/>
-    </w:p>
-    <w:p>
-      <w:pPr>
-        <w:spacing w:after="0" w:line="240" w:lineRule="auto"/>
-        <w:jc w:val="both"/>
-        <w:rPr>
-          <w:rFonts w:ascii="Segoe UI Light" w:hAnsi="Segoe UI Light" w:cs="Segoe UI Light"/>
-          <w:sz w:val="24"/>
-          <w:szCs w:val="24"/>
-          <w:lang w:val="pt-BR"/>
-        </w:rPr>
-      </w:pPr>
-    </w:p>
-    <w:p>
-      <w:pPr>
-        <w:spacing w:after="0" w:line="240" w:lineRule="auto"/>
-        <w:jc w:val="both"/>
-        <w:rPr>
-          <w:rFonts w:ascii="Segoe UI Light" w:hAnsi="Segoe UI Light" w:cs="Segoe UI Light"/>
-          <w:sz w:val="24"/>
-          <w:szCs w:val="24"/>
-          <w:lang w:val="pt-BR"/>
-        </w:rPr>
-      </w:pPr>
-      <w:r>
-        <w:rPr>
-          <w:rFonts w:ascii="Segoe UI Light" w:hAnsi="Segoe UI Light" w:cs="Segoe UI Light"/>
-          <w:sz w:val="24"/>
-          <w:szCs w:val="24"/>
-          <w:lang w:val="pt-BR"/>
-        </w:rPr>
-        <w:t>- Seu valor inicial default é sempre “</w:t>
-      </w:r>
-      <w:proofErr w:type="spellStart"/>
-      <w:r>
-        <w:rPr>
-          <w:rFonts w:ascii="Segoe UI Light" w:hAnsi="Segoe UI Light" w:cs="Segoe UI Light"/>
-          <w:sz w:val="24"/>
-          <w:szCs w:val="24"/>
-          <w:lang w:val="pt-BR"/>
-        </w:rPr>
-        <w:t>Null</w:t>
-      </w:r>
-      <w:proofErr w:type="spellEnd"/>
-      <w:r>
-        <w:rPr>
-          <w:rFonts w:ascii="Segoe UI Light" w:hAnsi="Segoe UI Light" w:cs="Segoe UI Light"/>
-          <w:sz w:val="24"/>
-          <w:szCs w:val="24"/>
-          <w:lang w:val="pt-BR"/>
-        </w:rPr>
-        <w:t>”</w:t>
-      </w:r>
-    </w:p>
-    <w:p>
-      <w:pPr>
-        <w:spacing w:after="0" w:line="240" w:lineRule="auto"/>
-        <w:jc w:val="both"/>
-        <w:rPr>
-          <w:rFonts w:ascii="Segoe UI Light" w:hAnsi="Segoe UI Light" w:cs="Segoe UI Light"/>
-          <w:sz w:val="24"/>
-          <w:szCs w:val="24"/>
-          <w:lang w:val="pt-BR"/>
-        </w:rPr>
-      </w:pPr>
-    </w:p>
-    <w:p>
-      <w:pPr>
-        <w:spacing w:after="0" w:line="240" w:lineRule="auto"/>
-        <w:jc w:val="both"/>
-        <w:rPr>
-          <w:rFonts w:ascii="Segoe UI Light" w:hAnsi="Segoe UI Light" w:cs="Segoe UI Light"/>
-          <w:sz w:val="24"/>
-          <w:szCs w:val="24"/>
-          <w:lang w:val="pt-BR"/>
-        </w:rPr>
-      </w:pPr>
-      <w:r>
-        <w:rPr>
-          <w:rFonts w:ascii="Segoe UI Light" w:hAnsi="Segoe UI Light" w:cs="Segoe UI Light"/>
-          <w:sz w:val="24"/>
-          <w:szCs w:val="24"/>
-          <w:lang w:val="pt-BR"/>
-        </w:rPr>
-        <w:t xml:space="preserve">- Requer </w:t>
-      </w:r>
-      <w:r>
-        <w:rPr>
-          <w:rFonts w:ascii="Segoe UI Light" w:hAnsi="Segoe UI Light" w:cs="Segoe UI Light"/>
-          <w:b/>
-          <w:bCs/>
-          <w:sz w:val="24"/>
-          <w:szCs w:val="24"/>
-          <w:lang w:val="pt-BR"/>
-        </w:rPr>
-        <w:t>gerenciamento da Memória</w:t>
-      </w:r>
-      <w:r>
-        <w:rPr>
-          <w:rFonts w:ascii="Segoe UI Light" w:hAnsi="Segoe UI Light" w:cs="Segoe UI Light"/>
-          <w:sz w:val="24"/>
-          <w:szCs w:val="24"/>
-          <w:lang w:val="pt-BR"/>
-        </w:rPr>
-        <w:t xml:space="preserve"> através do GC (</w:t>
-      </w:r>
-      <w:proofErr w:type="spellStart"/>
-      <w:r>
-        <w:rPr>
-          <w:rFonts w:ascii="Segoe UI Light" w:hAnsi="Segoe UI Light" w:cs="Segoe UI Light"/>
-          <w:sz w:val="24"/>
-          <w:szCs w:val="24"/>
-          <w:lang w:val="pt-BR"/>
-        </w:rPr>
-        <w:t>Garbage</w:t>
-      </w:r>
-      <w:proofErr w:type="spellEnd"/>
-      <w:r>
-        <w:rPr>
-          <w:rFonts w:ascii="Segoe UI Light" w:hAnsi="Segoe UI Light" w:cs="Segoe UI Light"/>
-          <w:sz w:val="24"/>
-          <w:szCs w:val="24"/>
-          <w:lang w:val="pt-BR"/>
-        </w:rPr>
-        <w:t xml:space="preserve"> </w:t>
-      </w:r>
-      <w:proofErr w:type="spellStart"/>
-      <w:r>
-        <w:rPr>
-          <w:rFonts w:ascii="Segoe UI Light" w:hAnsi="Segoe UI Light" w:cs="Segoe UI Light"/>
-          <w:sz w:val="24"/>
-          <w:szCs w:val="24"/>
-          <w:lang w:val="pt-BR"/>
-        </w:rPr>
-        <w:t>Colector</w:t>
-      </w:r>
-      <w:proofErr w:type="spellEnd"/>
-      <w:r>
-        <w:rPr>
-          <w:rFonts w:ascii="Segoe UI Light" w:hAnsi="Segoe UI Light" w:cs="Segoe UI Light"/>
-          <w:sz w:val="24"/>
-          <w:szCs w:val="24"/>
-          <w:lang w:val="pt-BR"/>
-        </w:rPr>
-        <w:t>)</w:t>
-      </w:r>
-    </w:p>
-    <w:p>
-      <w:pPr>
-        <w:spacing w:after="0" w:line="240" w:lineRule="auto"/>
-        <w:jc w:val="both"/>
-        <w:rPr>
-          <w:rFonts w:ascii="Segoe UI Light" w:hAnsi="Segoe UI Light" w:cs="Segoe UI Light"/>
-          <w:sz w:val="24"/>
-          <w:szCs w:val="24"/>
-          <w:lang w:val="pt-BR"/>
-        </w:rPr>
-      </w:pPr>
-    </w:p>
-    <w:p>
-      <w:pPr>
-        <w:spacing w:after="0" w:line="240" w:lineRule="auto"/>
-        <w:jc w:val="both"/>
-        <w:rPr>
-          <w:rFonts w:ascii="Segoe UI Light" w:hAnsi="Segoe UI Light" w:cs="Segoe UI Light"/>
-          <w:b/>
-          <w:bCs/>
-          <w:sz w:val="24"/>
-          <w:szCs w:val="24"/>
-          <w:u w:val="single"/>
-          <w:lang w:val="pt-BR"/>
-        </w:rPr>
-      </w:pPr>
-      <w:proofErr w:type="spellStart"/>
-      <w:r>
-        <w:rPr>
-          <w:rFonts w:ascii="Segoe UI Light" w:hAnsi="Segoe UI Light" w:cs="Segoe UI Light"/>
-          <w:b/>
-          <w:bCs/>
-          <w:sz w:val="24"/>
-          <w:szCs w:val="24"/>
-          <w:u w:val="single"/>
-          <w:lang w:val="pt-BR"/>
-        </w:rPr>
-        <w:t>Value</w:t>
-      </w:r>
-      <w:proofErr w:type="spellEnd"/>
-      <w:r>
-        <w:rPr>
-          <w:rFonts w:ascii="Segoe UI Light" w:hAnsi="Segoe UI Light" w:cs="Segoe UI Light"/>
-          <w:b/>
-          <w:bCs/>
-          <w:sz w:val="24"/>
-          <w:szCs w:val="24"/>
-          <w:u w:val="single"/>
-          <w:lang w:val="pt-BR"/>
-        </w:rPr>
-        <w:t xml:space="preserve"> </w:t>
-      </w:r>
-      <w:proofErr w:type="spellStart"/>
-      <w:r>
-        <w:rPr>
-          <w:rFonts w:ascii="Segoe UI Light" w:hAnsi="Segoe UI Light" w:cs="Segoe UI Light"/>
-          <w:b/>
-          <w:bCs/>
-          <w:sz w:val="24"/>
-          <w:szCs w:val="24"/>
-          <w:u w:val="single"/>
-          <w:lang w:val="pt-BR"/>
-        </w:rPr>
-        <w:t>Types</w:t>
-      </w:r>
-      <w:proofErr w:type="spellEnd"/>
+        <w:t>Value Types</w:t>
+      </w:r>
     </w:p>
     <w:p>
       <w:pPr>
@@ -2654,7 +2136,6 @@
                 <w:lang w:val="en-US"/>
               </w:rPr>
             </w:pPr>
-            <w:proofErr w:type="spellStart"/>
             <w:r>
               <w:rPr>
                 <w:rFonts w:ascii="Segoe UI Light" w:hAnsi="Segoe UI Light" w:cs="Segoe UI Light"/>
@@ -2662,17 +2143,7 @@
                 <w:szCs w:val="24"/>
                 <w:lang w:val="en-US"/>
               </w:rPr>
-              <w:t>sbyte</w:t>
-            </w:r>
-            <w:proofErr w:type="spellEnd"/>
-            <w:r>
-              <w:rPr>
-                <w:rFonts w:ascii="Segoe UI Light" w:hAnsi="Segoe UI Light" w:cs="Segoe UI Light"/>
-                <w:sz w:val="24"/>
-                <w:szCs w:val="24"/>
-                <w:lang w:val="en-US"/>
-              </w:rPr>
-              <w:t>, short, int, long, b</w:t>
+              <w:t>sbyte, short, int, long, b</w:t>
             </w:r>
             <w:r>
               <w:rPr>
@@ -2681,59 +2152,8 @@
                 <w:szCs w:val="24"/>
                 <w:lang w:val="en-US"/>
               </w:rPr>
-              <w:t xml:space="preserve">yte, </w:t>
+              <w:t>yte, ushort, uint, ulong</w:t>
             </w:r>
-            <w:proofErr w:type="spellStart"/>
-            <w:r>
-              <w:rPr>
-                <w:rFonts w:ascii="Segoe UI Light" w:hAnsi="Segoe UI Light" w:cs="Segoe UI Light"/>
-                <w:sz w:val="24"/>
-                <w:szCs w:val="24"/>
-                <w:lang w:val="en-US"/>
-              </w:rPr>
-              <w:t>ushort</w:t>
-            </w:r>
-            <w:proofErr w:type="spellEnd"/>
-            <w:r>
-              <w:rPr>
-                <w:rFonts w:ascii="Segoe UI Light" w:hAnsi="Segoe UI Light" w:cs="Segoe UI Light"/>
-                <w:sz w:val="24"/>
-                <w:szCs w:val="24"/>
-                <w:lang w:val="en-US"/>
-              </w:rPr>
-              <w:t xml:space="preserve">, </w:t>
-            </w:r>
-            <w:proofErr w:type="spellStart"/>
-            <w:r>
-              <w:rPr>
-                <w:rFonts w:ascii="Segoe UI Light" w:hAnsi="Segoe UI Light" w:cs="Segoe UI Light"/>
-                <w:sz w:val="24"/>
-                <w:szCs w:val="24"/>
-                <w:lang w:val="en-US"/>
-              </w:rPr>
-              <w:t>uint</w:t>
-            </w:r>
-            <w:proofErr w:type="spellEnd"/>
-            <w:r>
-              <w:rPr>
-                <w:rFonts w:ascii="Segoe UI Light" w:hAnsi="Segoe UI Light" w:cs="Segoe UI Light"/>
-                <w:sz w:val="24"/>
-                <w:szCs w:val="24"/>
-                <w:lang w:val="en-US"/>
-              </w:rPr>
-              <w:t xml:space="preserve">, </w:t>
-            </w:r>
-            <w:proofErr w:type="spellStart"/>
-            <w:r>
-              <w:rPr>
-                <w:rFonts w:ascii="Segoe UI Light" w:hAnsi="Segoe UI Light" w:cs="Segoe UI Light"/>
-                <w:sz w:val="24"/>
-                <w:szCs w:val="24"/>
-                <w:lang w:val="en-US"/>
-              </w:rPr>
-              <w:t>ulong</w:t>
-            </w:r>
-            <w:proofErr w:type="spellEnd"/>
           </w:p>
         </w:tc>
       </w:tr>
@@ -2752,7 +2172,6 @@
                 <w:lang w:val="en-US"/>
               </w:rPr>
             </w:pPr>
-            <w:proofErr w:type="spellStart"/>
             <w:r>
               <w:rPr>
                 <w:rFonts w:ascii="Segoe UI Light" w:hAnsi="Segoe UI Light" w:cs="Segoe UI Light"/>
@@ -2760,17 +2179,7 @@
                 <w:szCs w:val="24"/>
                 <w:lang w:val="en-US"/>
               </w:rPr>
-              <w:t>Caracteres</w:t>
-            </w:r>
-            <w:proofErr w:type="spellEnd"/>
-            <w:r>
-              <w:rPr>
-                <w:rFonts w:ascii="Segoe UI Light" w:hAnsi="Segoe UI Light" w:cs="Segoe UI Light"/>
-                <w:sz w:val="24"/>
-                <w:szCs w:val="24"/>
-                <w:lang w:val="en-US"/>
-              </w:rPr>
-              <w:t xml:space="preserve"> Unicode</w:t>
+              <w:t>Caracteres Unicode</w:t>
             </w:r>
           </w:p>
         </w:tc>
@@ -2815,7 +2224,6 @@
                 <w:lang w:val="en-US"/>
               </w:rPr>
             </w:pPr>
-            <w:proofErr w:type="spellStart"/>
             <w:r>
               <w:rPr>
                 <w:rFonts w:ascii="Segoe UI Light" w:hAnsi="Segoe UI Light" w:cs="Segoe UI Light"/>
@@ -2823,29 +2231,8 @@
                 <w:szCs w:val="24"/>
                 <w:lang w:val="en-US"/>
               </w:rPr>
-              <w:t>Pontos</w:t>
+              <w:t>Pontos flutuantes</w:t>
             </w:r>
-            <w:proofErr w:type="spellEnd"/>
-            <w:r>
-              <w:rPr>
-                <w:rFonts w:ascii="Segoe UI Light" w:hAnsi="Segoe UI Light" w:cs="Segoe UI Light"/>
-                <w:sz w:val="24"/>
-                <w:szCs w:val="24"/>
-                <w:lang w:val="en-US"/>
-              </w:rPr>
-              <w:t xml:space="preserve"> </w:t>
-            </w:r>
-            <w:proofErr w:type="spellStart"/>
-            <w:r>
-              <w:rPr>
-                <w:rFonts w:ascii="Segoe UI Light" w:hAnsi="Segoe UI Light" w:cs="Segoe UI Light"/>
-                <w:sz w:val="24"/>
-                <w:szCs w:val="24"/>
-                <w:lang w:val="en-US"/>
-              </w:rPr>
-              <w:t>flutuantes</w:t>
-            </w:r>
-            <w:proofErr w:type="spellEnd"/>
           </w:p>
         </w:tc>
         <w:tc>
@@ -2889,7 +2276,6 @@
                 <w:lang w:val="en-US"/>
               </w:rPr>
             </w:pPr>
-            <w:proofErr w:type="spellStart"/>
             <w:r>
               <w:rPr>
                 <w:rFonts w:ascii="Segoe UI Light" w:hAnsi="Segoe UI Light" w:cs="Segoe UI Light"/>
@@ -2899,7 +2285,6 @@
               </w:rPr>
               <w:t>Booleano</w:t>
             </w:r>
-            <w:proofErr w:type="spellEnd"/>
           </w:p>
         </w:tc>
         <w:tc>
@@ -2968,7 +2353,6 @@
                 <w:lang w:val="en-US"/>
               </w:rPr>
             </w:pPr>
-            <w:proofErr w:type="spellStart"/>
             <w:r>
               <w:rPr>
                 <w:rFonts w:ascii="Segoe UI Light" w:hAnsi="Segoe UI Light" w:cs="Segoe UI Light"/>
@@ -2976,17 +2360,7 @@
                 <w:szCs w:val="24"/>
                 <w:lang w:val="en-US"/>
               </w:rPr>
-              <w:t>enum</w:t>
-            </w:r>
-            <w:proofErr w:type="spellEnd"/>
-            <w:r>
-              <w:rPr>
-                <w:rFonts w:ascii="Segoe UI Light" w:hAnsi="Segoe UI Light" w:cs="Segoe UI Light"/>
-                <w:sz w:val="24"/>
-                <w:szCs w:val="24"/>
-                <w:lang w:val="en-US"/>
-              </w:rPr>
-              <w:t>, struct, nullable, tuples</w:t>
+              <w:t>enum, struct, nullable, tuples</w:t>
             </w:r>
           </w:p>
         </w:tc>
@@ -3018,7 +2392,6 @@
           <w:lang w:val="pt-BR"/>
         </w:rPr>
       </w:pPr>
-      <w:proofErr w:type="spellStart"/>
       <w:r>
         <w:rPr>
           <w:rFonts w:ascii="Segoe UI Light" w:hAnsi="Segoe UI Light" w:cs="Segoe UI Light"/>
@@ -3029,35 +2402,8 @@
           <w:u w:val="single"/>
           <w:lang w:val="pt-BR"/>
         </w:rPr>
-        <w:t>Reference</w:t>
-      </w:r>
-      <w:proofErr w:type="spellEnd"/>
-      <w:r>
-        <w:rPr>
-          <w:rFonts w:ascii="Segoe UI Light" w:hAnsi="Segoe UI Light" w:cs="Segoe UI Light"/>
-          <w:b/>
-          <w:bCs/>
-          <w:sz w:val="24"/>
-          <w:szCs w:val="24"/>
-          <w:u w:val="single"/>
-          <w:lang w:val="pt-BR"/>
-        </w:rPr>
-        <w:t xml:space="preserve"> </w:t>
-      </w:r>
-      <w:proofErr w:type="spellStart"/>
-      <w:r>
-        <w:rPr>
-          <w:rFonts w:ascii="Segoe UI Light" w:hAnsi="Segoe UI Light" w:cs="Segoe UI Light"/>
-          <w:b/>
-          <w:bCs/>
-          <w:sz w:val="24"/>
-          <w:szCs w:val="24"/>
-          <w:u w:val="single"/>
-          <w:lang w:val="pt-BR"/>
-        </w:rPr>
-        <w:t>Types</w:t>
-      </w:r>
-      <w:proofErr w:type="spellEnd"/>
+        <w:t>Reference Types</w:t>
+      </w:r>
     </w:p>
     <w:p>
       <w:pPr>
@@ -3117,52 +2463,14 @@
                 <w:szCs w:val="24"/>
               </w:rPr>
             </w:pPr>
-            <w:proofErr w:type="spellStart"/>
             <w:r>
               <w:rPr>
                 <w:rFonts w:ascii="Segoe UI Light" w:hAnsi="Segoe UI Light" w:cs="Segoe UI Light"/>
                 <w:sz w:val="24"/>
                 <w:szCs w:val="24"/>
               </w:rPr>
-              <w:t>class</w:t>
+              <w:t>class, object, string</w:t>
             </w:r>
-            <w:proofErr w:type="spellEnd"/>
-            <w:r>
-              <w:rPr>
-                <w:rFonts w:ascii="Segoe UI Light" w:hAnsi="Segoe UI Light" w:cs="Segoe UI Light"/>
-                <w:sz w:val="24"/>
-                <w:szCs w:val="24"/>
-              </w:rPr>
-              <w:t xml:space="preserve">, </w:t>
-            </w:r>
-            <w:proofErr w:type="spellStart"/>
-            <w:r>
-              <w:rPr>
-                <w:rFonts w:ascii="Segoe UI Light" w:hAnsi="Segoe UI Light" w:cs="Segoe UI Light"/>
-                <w:sz w:val="24"/>
-                <w:szCs w:val="24"/>
-              </w:rPr>
-              <w:t>object</w:t>
-            </w:r>
-            <w:proofErr w:type="spellEnd"/>
-            <w:r>
-              <w:rPr>
-                <w:rFonts w:ascii="Segoe UI Light" w:hAnsi="Segoe UI Light" w:cs="Segoe UI Light"/>
-                <w:sz w:val="24"/>
-                <w:szCs w:val="24"/>
-              </w:rPr>
-              <w:t xml:space="preserve">, </w:t>
-            </w:r>
-            <w:proofErr w:type="spellStart"/>
-            <w:r>
-              <w:rPr>
-                <w:rFonts w:ascii="Segoe UI Light" w:hAnsi="Segoe UI Light" w:cs="Segoe UI Light"/>
-                <w:sz w:val="24"/>
-                <w:szCs w:val="24"/>
-              </w:rPr>
-              <w:t>string</w:t>
-            </w:r>
-            <w:proofErr w:type="spellEnd"/>
           </w:p>
         </w:tc>
       </w:tr>
@@ -3186,18 +2494,8 @@
                 <w:sz w:val="24"/>
                 <w:szCs w:val="24"/>
               </w:rPr>
-              <w:t xml:space="preserve">Tipos </w:t>
+              <w:t>Tipos Arrays</w:t>
             </w:r>
-            <w:proofErr w:type="spellStart"/>
-            <w:r>
-              <w:rPr>
-                <w:rFonts w:ascii="Segoe UI Light" w:hAnsi="Segoe UI Light" w:cs="Segoe UI Light"/>
-                <w:sz w:val="24"/>
-                <w:szCs w:val="24"/>
-              </w:rPr>
-              <w:t>Arrays</w:t>
-            </w:r>
-            <w:proofErr w:type="spellEnd"/>
           </w:p>
         </w:tc>
         <w:tc>
@@ -3213,51 +2511,13 @@
                 <w:szCs w:val="24"/>
               </w:rPr>
             </w:pPr>
-            <w:proofErr w:type="spellStart"/>
-            <w:proofErr w:type="gramStart"/>
             <w:r>
               <w:rPr>
                 <w:rFonts w:ascii="Segoe UI Light" w:hAnsi="Segoe UI Light" w:cs="Segoe UI Light"/>
                 <w:sz w:val="24"/>
                 <w:szCs w:val="24"/>
               </w:rPr>
-              <w:t>Int</w:t>
-            </w:r>
-            <w:proofErr w:type="spellEnd"/>
-            <w:r>
-              <w:rPr>
-                <w:rFonts w:ascii="Segoe UI Light" w:hAnsi="Segoe UI Light" w:cs="Segoe UI Light"/>
-                <w:sz w:val="24"/>
-                <w:szCs w:val="24"/>
-              </w:rPr>
-              <w:t>[</w:t>
-            </w:r>
-            <w:proofErr w:type="gramEnd"/>
-            <w:r>
-              <w:rPr>
-                <w:rFonts w:ascii="Segoe UI Light" w:hAnsi="Segoe UI Light" w:cs="Segoe UI Light"/>
-                <w:sz w:val="24"/>
-                <w:szCs w:val="24"/>
-              </w:rPr>
-              <w:t xml:space="preserve">], </w:t>
-            </w:r>
-            <w:proofErr w:type="spellStart"/>
-            <w:r>
-              <w:rPr>
-                <w:rFonts w:ascii="Segoe UI Light" w:hAnsi="Segoe UI Light" w:cs="Segoe UI Light"/>
-                <w:sz w:val="24"/>
-                <w:szCs w:val="24"/>
-              </w:rPr>
-              <w:t>int</w:t>
-            </w:r>
-            <w:proofErr w:type="spellEnd"/>
-            <w:r>
-              <w:rPr>
-                <w:rFonts w:ascii="Segoe UI Light" w:hAnsi="Segoe UI Light" w:cs="Segoe UI Light"/>
-                <w:sz w:val="24"/>
-                <w:szCs w:val="24"/>
-              </w:rPr>
-              <w:t>[,], etc...</w:t>
+              <w:t>Int[], int[,], etc...</w:t>
             </w:r>
           </w:p>
         </w:tc>
@@ -3305,18 +2565,8 @@
                 <w:sz w:val="24"/>
                 <w:szCs w:val="24"/>
               </w:rPr>
-              <w:t xml:space="preserve">Interface, </w:t>
+              <w:t>Interface, delegate</w:t>
             </w:r>
-            <w:proofErr w:type="spellStart"/>
-            <w:r>
-              <w:rPr>
-                <w:rFonts w:ascii="Segoe UI Light" w:hAnsi="Segoe UI Light" w:cs="Segoe UI Light"/>
-                <w:sz w:val="24"/>
-                <w:szCs w:val="24"/>
-              </w:rPr>
-              <w:t>delegate</w:t>
-            </w:r>
-            <w:proofErr w:type="spellEnd"/>
           </w:p>
         </w:tc>
       </w:tr>
@@ -3362,235 +2612,60 @@
           <w:szCs w:val="24"/>
           <w:lang w:val="pt-BR"/>
         </w:rPr>
-        <w:t xml:space="preserve"> mudamos o “console”: “</w:t>
-      </w:r>
-      <w:proofErr w:type="spellStart"/>
-      <w:r>
-        <w:rPr>
-          <w:rFonts w:ascii="Segoe UI Light" w:hAnsi="Segoe UI Light" w:cs="Segoe UI Light"/>
-          <w:sz w:val="24"/>
-          <w:szCs w:val="24"/>
-          <w:lang w:val="pt-BR"/>
-        </w:rPr>
-        <w:t>internalConsole</w:t>
-      </w:r>
-      <w:proofErr w:type="spellEnd"/>
-      <w:r>
-        <w:rPr>
-          <w:rFonts w:ascii="Segoe UI Light" w:hAnsi="Segoe UI Light" w:cs="Segoe UI Light"/>
-          <w:sz w:val="24"/>
-          <w:szCs w:val="24"/>
-          <w:lang w:val="pt-BR"/>
-        </w:rPr>
-        <w:t xml:space="preserve">”, no arquivo </w:t>
-      </w:r>
-      <w:proofErr w:type="spellStart"/>
-      <w:proofErr w:type="gramStart"/>
-      <w:r>
-        <w:rPr>
-          <w:rFonts w:ascii="Segoe UI Light" w:hAnsi="Segoe UI Light" w:cs="Segoe UI Light"/>
-          <w:sz w:val="24"/>
-          <w:szCs w:val="24"/>
-          <w:lang w:val="pt-BR"/>
-        </w:rPr>
-        <w:t>launch.json</w:t>
-      </w:r>
-      <w:proofErr w:type="spellEnd"/>
-      <w:proofErr w:type="gramEnd"/>
-      <w:r>
-        <w:rPr>
-          <w:rFonts w:ascii="Segoe UI Light" w:hAnsi="Segoe UI Light" w:cs="Segoe UI Light"/>
-          <w:sz w:val="24"/>
-          <w:szCs w:val="24"/>
-          <w:lang w:val="pt-BR"/>
-        </w:rPr>
-        <w:t xml:space="preserve"> para “console”: “</w:t>
-      </w:r>
-      <w:proofErr w:type="spellStart"/>
-      <w:r>
-        <w:rPr>
-          <w:rFonts w:ascii="Segoe UI Light" w:hAnsi="Segoe UI Light" w:cs="Segoe UI Light"/>
-          <w:sz w:val="24"/>
-          <w:szCs w:val="24"/>
-          <w:lang w:val="pt-BR"/>
-        </w:rPr>
-        <w:t>integratedTerminal</w:t>
-      </w:r>
-      <w:proofErr w:type="spellEnd"/>
-      <w:r>
-        <w:rPr>
-          <w:rFonts w:ascii="Segoe UI Light" w:hAnsi="Segoe UI Light" w:cs="Segoe UI Light"/>
-          <w:sz w:val="24"/>
-          <w:szCs w:val="24"/>
-          <w:lang w:val="pt-BR"/>
-        </w:rPr>
-        <w:t>” para que (algo?) não se misture com o log de debug;</w:t>
-      </w:r>
-    </w:p>
-    <w:p>
-      <w:pPr>
-        <w:spacing w:after="0" w:line="240" w:lineRule="auto"/>
-        <w:jc w:val="both"/>
-        <w:rPr>
-          <w:rFonts w:ascii="Segoe UI Light" w:hAnsi="Segoe UI Light" w:cs="Segoe UI Light"/>
-          <w:sz w:val="24"/>
-          <w:szCs w:val="24"/>
-          <w:lang w:val="pt-BR"/>
-        </w:rPr>
-      </w:pPr>
-    </w:p>
-    <w:p>
-      <w:pPr>
-        <w:spacing w:after="0" w:line="240" w:lineRule="auto"/>
-        <w:jc w:val="both"/>
-        <w:rPr>
-          <w:rFonts w:ascii="Segoe UI Light" w:hAnsi="Segoe UI Light" w:cs="Segoe UI Light"/>
-          <w:sz w:val="24"/>
-          <w:szCs w:val="24"/>
-          <w:lang w:val="pt-BR"/>
-        </w:rPr>
-      </w:pPr>
-      <w:proofErr w:type="spellStart"/>
-      <w:r>
-        <w:rPr>
-          <w:rFonts w:ascii="Segoe UI Light" w:hAnsi="Segoe UI Light" w:cs="Segoe UI Light"/>
-          <w:b/>
-          <w:bCs/>
-          <w:sz w:val="24"/>
-          <w:szCs w:val="24"/>
-          <w:lang w:val="pt-BR"/>
-        </w:rPr>
-        <w:t>Obs</w:t>
-      </w:r>
-      <w:proofErr w:type="spellEnd"/>
-      <w:r>
-        <w:rPr>
-          <w:rFonts w:ascii="Segoe UI Light" w:hAnsi="Segoe UI Light" w:cs="Segoe UI Light"/>
-          <w:b/>
-          <w:bCs/>
-          <w:sz w:val="24"/>
-          <w:szCs w:val="24"/>
-          <w:lang w:val="pt-BR"/>
-        </w:rPr>
-        <w:t xml:space="preserve"> 2.:</w:t>
-      </w:r>
-      <w:r>
-        <w:rPr>
-          <w:rFonts w:ascii="Segoe UI Light" w:hAnsi="Segoe UI Light" w:cs="Segoe UI Light"/>
-          <w:sz w:val="24"/>
-          <w:szCs w:val="24"/>
-          <w:lang w:val="pt-BR"/>
-        </w:rPr>
-        <w:t xml:space="preserve"> </w:t>
-      </w:r>
-      <w:proofErr w:type="spellStart"/>
-      <w:r>
-        <w:rPr>
-          <w:rFonts w:ascii="Segoe UI Light" w:hAnsi="Segoe UI Light" w:cs="Segoe UI Light"/>
-          <w:sz w:val="24"/>
-          <w:szCs w:val="24"/>
-          <w:lang w:val="pt-BR"/>
-        </w:rPr>
-        <w:t>Ctrl</w:t>
-      </w:r>
-      <w:proofErr w:type="spellEnd"/>
-      <w:r>
-        <w:rPr>
-          <w:rFonts w:ascii="Segoe UI Light" w:hAnsi="Segoe UI Light" w:cs="Segoe UI Light"/>
-          <w:sz w:val="24"/>
-          <w:szCs w:val="24"/>
-          <w:lang w:val="pt-BR"/>
-        </w:rPr>
-        <w:t xml:space="preserve"> + L para limpar terminal (mesmo efeito que o comando </w:t>
-      </w:r>
-      <w:proofErr w:type="spellStart"/>
-      <w:r>
-        <w:rPr>
-          <w:rFonts w:ascii="Segoe UI Light" w:hAnsi="Segoe UI Light" w:cs="Segoe UI Light"/>
-          <w:sz w:val="24"/>
-          <w:szCs w:val="24"/>
-          <w:lang w:val="pt-BR"/>
-        </w:rPr>
-        <w:t>cls</w:t>
-      </w:r>
-      <w:proofErr w:type="spellEnd"/>
-      <w:r>
-        <w:rPr>
-          <w:rFonts w:ascii="Segoe UI Light" w:hAnsi="Segoe UI Light" w:cs="Segoe UI Light"/>
-          <w:sz w:val="24"/>
-          <w:szCs w:val="24"/>
-          <w:lang w:val="pt-BR"/>
-        </w:rPr>
-        <w:t>)</w:t>
-      </w:r>
-      <w:r>
-        <w:rPr>
-          <w:rFonts w:ascii="Segoe UI Light" w:hAnsi="Segoe UI Light" w:cs="Segoe UI Light"/>
-          <w:sz w:val="24"/>
-          <w:szCs w:val="24"/>
-          <w:lang w:val="pt-BR"/>
-        </w:rPr>
-        <w:t xml:space="preserve">; </w:t>
-      </w:r>
-      <w:proofErr w:type="spellStart"/>
-      <w:r>
-        <w:rPr>
-          <w:rFonts w:ascii="Segoe UI Light" w:hAnsi="Segoe UI Light" w:cs="Segoe UI Light"/>
-          <w:sz w:val="24"/>
-          <w:szCs w:val="24"/>
-          <w:lang w:val="pt-BR"/>
-        </w:rPr>
-        <w:t>inicando</w:t>
-      </w:r>
-      <w:proofErr w:type="spellEnd"/>
-      <w:r>
-        <w:rPr>
-          <w:rFonts w:ascii="Segoe UI Light" w:hAnsi="Segoe UI Light" w:cs="Segoe UI Light"/>
-          <w:sz w:val="24"/>
-          <w:szCs w:val="24"/>
-          <w:lang w:val="pt-BR"/>
-        </w:rPr>
-        <w:t xml:space="preserve"> com a classe </w:t>
-      </w:r>
-      <w:proofErr w:type="spellStart"/>
-      <w:r>
-        <w:rPr>
-          <w:rFonts w:ascii="Segoe UI Light" w:hAnsi="Segoe UI Light" w:cs="Segoe UI Light"/>
-          <w:sz w:val="24"/>
-          <w:szCs w:val="24"/>
-          <w:lang w:val="pt-BR"/>
-        </w:rPr>
-        <w:t>Program</w:t>
-      </w:r>
-      <w:proofErr w:type="spellEnd"/>
-      <w:r>
-        <w:rPr>
-          <w:rFonts w:ascii="Segoe UI Light" w:hAnsi="Segoe UI Light" w:cs="Segoe UI Light"/>
-          <w:sz w:val="24"/>
-          <w:szCs w:val="24"/>
-          <w:lang w:val="pt-BR"/>
-        </w:rPr>
-        <w:t xml:space="preserve"> no VS </w:t>
-      </w:r>
-      <w:proofErr w:type="spellStart"/>
-      <w:r>
-        <w:rPr>
-          <w:rFonts w:ascii="Segoe UI Light" w:hAnsi="Segoe UI Light" w:cs="Segoe UI Light"/>
-          <w:sz w:val="24"/>
-          <w:szCs w:val="24"/>
-          <w:lang w:val="pt-BR"/>
-        </w:rPr>
-        <w:t>Code</w:t>
-      </w:r>
-      <w:proofErr w:type="spellEnd"/>
-      <w:r>
-        <w:rPr>
-          <w:rFonts w:ascii="Segoe UI Light" w:hAnsi="Segoe UI Light" w:cs="Segoe UI Light"/>
-          <w:sz w:val="24"/>
-          <w:szCs w:val="24"/>
-          <w:lang w:val="pt-BR"/>
-        </w:rPr>
-        <w:t>:</w:t>
+        <w:t xml:space="preserve"> mudamos o “console”: “internalConsole”, no arquivo launch.json para “console”: “integratedTerminal” para que (algo?) não se misture com o log de debug;</w:t>
+      </w:r>
+    </w:p>
+    <w:p>
+      <w:pPr>
+        <w:spacing w:after="0" w:line="240" w:lineRule="auto"/>
+        <w:jc w:val="both"/>
+        <w:rPr>
+          <w:rFonts w:ascii="Segoe UI Light" w:hAnsi="Segoe UI Light" w:cs="Segoe UI Light"/>
+          <w:sz w:val="24"/>
+          <w:szCs w:val="24"/>
+          <w:lang w:val="pt-BR"/>
+        </w:rPr>
+      </w:pPr>
+    </w:p>
+    <w:p>
+      <w:pPr>
+        <w:spacing w:after="0" w:line="240" w:lineRule="auto"/>
+        <w:jc w:val="both"/>
+        <w:rPr>
+          <w:rFonts w:ascii="Segoe UI Light" w:hAnsi="Segoe UI Light" w:cs="Segoe UI Light"/>
+          <w:sz w:val="24"/>
+          <w:szCs w:val="24"/>
+          <w:lang w:val="pt-BR"/>
+        </w:rPr>
+      </w:pPr>
+      <w:r>
+        <w:rPr>
+          <w:rFonts w:ascii="Segoe UI Light" w:hAnsi="Segoe UI Light" w:cs="Segoe UI Light"/>
+          <w:b/>
+          <w:bCs/>
+          <w:sz w:val="24"/>
+          <w:szCs w:val="24"/>
+          <w:lang w:val="pt-BR"/>
+        </w:rPr>
+        <w:t>Obs 2.:</w:t>
+      </w:r>
+      <w:r>
+        <w:rPr>
+          <w:rFonts w:ascii="Segoe UI Light" w:hAnsi="Segoe UI Light" w:cs="Segoe UI Light"/>
+          <w:sz w:val="24"/>
+          <w:szCs w:val="24"/>
+          <w:lang w:val="pt-BR"/>
+        </w:rPr>
+        <w:t xml:space="preserve"> Ctrl + L para limpar terminal (mesmo efeito que o comando cls)</w:t>
+      </w:r>
+      <w:r>
+        <w:rPr>
+          <w:rFonts w:ascii="Segoe UI Light" w:hAnsi="Segoe UI Light" w:cs="Segoe UI Light"/>
+          <w:sz w:val="24"/>
+          <w:szCs w:val="24"/>
+          <w:lang w:val="pt-BR"/>
+        </w:rPr>
+        <w:t>; inicando com a classe Program no VS Code:</w:t>
       </w:r>
     </w:p>
     <w:p>
@@ -3688,87 +2763,16 @@
           <w:szCs w:val="24"/>
           <w:lang w:val="pt-BR"/>
         </w:rPr>
-        <w:t xml:space="preserve">- Essa parte é a </w:t>
-      </w:r>
-      <w:proofErr w:type="spellStart"/>
-      <w:r>
-        <w:rPr>
-          <w:rFonts w:ascii="Segoe UI Light" w:hAnsi="Segoe UI Light" w:cs="Segoe UI Light"/>
-          <w:sz w:val="24"/>
-          <w:szCs w:val="24"/>
-          <w:lang w:val="pt-BR"/>
-        </w:rPr>
-        <w:t>stack</w:t>
-      </w:r>
-      <w:proofErr w:type="spellEnd"/>
-      <w:r>
-        <w:rPr>
-          <w:rFonts w:ascii="Segoe UI Light" w:hAnsi="Segoe UI Light" w:cs="Segoe UI Light"/>
-          <w:sz w:val="24"/>
-          <w:szCs w:val="24"/>
-          <w:lang w:val="pt-BR"/>
-        </w:rPr>
-        <w:t xml:space="preserve"> (ou </w:t>
-      </w:r>
-      <w:proofErr w:type="spellStart"/>
-      <w:r>
-        <w:rPr>
-          <w:rFonts w:ascii="Segoe UI Light" w:hAnsi="Segoe UI Light" w:cs="Segoe UI Light"/>
-          <w:sz w:val="24"/>
-          <w:szCs w:val="24"/>
-          <w:lang w:val="pt-BR"/>
-        </w:rPr>
-        <w:t>heap</w:t>
-      </w:r>
-      <w:proofErr w:type="spellEnd"/>
-      <w:r>
-        <w:rPr>
-          <w:rFonts w:ascii="Segoe UI Light" w:hAnsi="Segoe UI Light" w:cs="Segoe UI Light"/>
-          <w:sz w:val="24"/>
-          <w:szCs w:val="24"/>
-          <w:lang w:val="pt-BR"/>
-        </w:rPr>
-        <w:t xml:space="preserve"> em </w:t>
-      </w:r>
-      <w:proofErr w:type="spellStart"/>
-      <w:r>
-        <w:rPr>
-          <w:rFonts w:ascii="Segoe UI Light" w:hAnsi="Segoe UI Light" w:cs="Segoe UI Light"/>
-          <w:sz w:val="24"/>
-          <w:szCs w:val="24"/>
-          <w:lang w:val="pt-BR"/>
-        </w:rPr>
-        <w:t>reference</w:t>
-      </w:r>
-      <w:proofErr w:type="spellEnd"/>
-      <w:r>
-        <w:rPr>
-          <w:rFonts w:ascii="Segoe UI Light" w:hAnsi="Segoe UI Light" w:cs="Segoe UI Light"/>
-          <w:sz w:val="24"/>
-          <w:szCs w:val="24"/>
-          <w:lang w:val="pt-BR"/>
-        </w:rPr>
-        <w:t xml:space="preserve"> </w:t>
-      </w:r>
-      <w:proofErr w:type="spellStart"/>
-      <w:r>
-        <w:rPr>
-          <w:rFonts w:ascii="Segoe UI Light" w:hAnsi="Segoe UI Light" w:cs="Segoe UI Light"/>
-          <w:sz w:val="24"/>
-          <w:szCs w:val="24"/>
-          <w:lang w:val="pt-BR"/>
-        </w:rPr>
-        <w:t>types</w:t>
-      </w:r>
-      <w:proofErr w:type="spellEnd"/>
-      <w:r>
-        <w:rPr>
-          <w:rFonts w:ascii="Segoe UI Light" w:hAnsi="Segoe UI Light" w:cs="Segoe UI Light"/>
-          <w:sz w:val="24"/>
-          <w:szCs w:val="24"/>
-          <w:lang w:val="pt-BR"/>
-        </w:rPr>
-        <w:t>)</w:t>
+        <w:t>- Essa parte é a stack</w:t>
+      </w:r>
+      <w:r>
+        <w:rPr>
+          <w:rFonts w:ascii="Segoe UI Light" w:hAnsi="Segoe UI Light" w:cs="Segoe UI Light"/>
+          <w:sz w:val="24"/>
+          <w:szCs w:val="24"/>
+          <w:lang w:val="pt-BR"/>
+        </w:rPr>
+        <w:t xml:space="preserve"> (ou heap em reference types)</w:t>
       </w:r>
     </w:p>
     <w:p>
@@ -4002,27 +3006,7 @@
           <w:szCs w:val="24"/>
           <w:lang w:val="pt-BR"/>
         </w:rPr>
-        <w:t xml:space="preserve">- Veja bem, quando o GC vê que tem alguma coisa ocupando memória na </w:t>
-      </w:r>
-      <w:proofErr w:type="spellStart"/>
-      <w:r>
-        <w:rPr>
-          <w:rFonts w:ascii="Segoe UI Light" w:hAnsi="Segoe UI Light" w:cs="Segoe UI Light"/>
-          <w:sz w:val="24"/>
-          <w:szCs w:val="24"/>
-          <w:lang w:val="pt-BR"/>
-        </w:rPr>
-        <w:t>Heap</w:t>
-      </w:r>
-      <w:proofErr w:type="spellEnd"/>
-      <w:r>
-        <w:rPr>
-          <w:rFonts w:ascii="Segoe UI Light" w:hAnsi="Segoe UI Light" w:cs="Segoe UI Light"/>
-          <w:sz w:val="24"/>
-          <w:szCs w:val="24"/>
-          <w:lang w:val="pt-BR"/>
-        </w:rPr>
-        <w:t xml:space="preserve"> e essa coisa não tem nenhuma referência mais no código, ele é responsável por remover para liberar a memória</w:t>
+        <w:t>- Veja bem, quando o GC vê que tem alguma coisa ocupando memória na Heap e essa coisa não tem nenhuma referência mais no código, ele é responsável por remover para liberar a memória</w:t>
       </w:r>
     </w:p>
     <w:p>
@@ -4055,87 +3039,7 @@
           <w:szCs w:val="24"/>
           <w:lang w:val="pt-BR"/>
         </w:rPr>
-        <w:t xml:space="preserve">- Colocando @ antes dá </w:t>
-      </w:r>
-      <w:proofErr w:type="spellStart"/>
-      <w:r>
-        <w:rPr>
-          <w:rFonts w:ascii="Segoe UI Light" w:hAnsi="Segoe UI Light" w:cs="Segoe UI Light"/>
-          <w:sz w:val="24"/>
-          <w:szCs w:val="24"/>
-          <w:lang w:val="pt-BR"/>
-        </w:rPr>
-        <w:t>string</w:t>
-      </w:r>
-      <w:proofErr w:type="spellEnd"/>
-      <w:r>
-        <w:rPr>
-          <w:rFonts w:ascii="Segoe UI Light" w:hAnsi="Segoe UI Light" w:cs="Segoe UI Light"/>
-          <w:sz w:val="24"/>
-          <w:szCs w:val="24"/>
-          <w:lang w:val="pt-BR"/>
-        </w:rPr>
-        <w:t xml:space="preserve"> no </w:t>
-      </w:r>
-      <w:proofErr w:type="spellStart"/>
-      <w:r>
-        <w:rPr>
-          <w:rFonts w:ascii="Segoe UI Light" w:hAnsi="Segoe UI Light" w:cs="Segoe UI Light"/>
-          <w:sz w:val="24"/>
-          <w:szCs w:val="24"/>
-          <w:lang w:val="pt-BR"/>
-        </w:rPr>
-        <w:t>cw</w:t>
-      </w:r>
-      <w:proofErr w:type="spellEnd"/>
-      <w:r>
-        <w:rPr>
-          <w:rFonts w:ascii="Segoe UI Light" w:hAnsi="Segoe UI Light" w:cs="Segoe UI Light"/>
-          <w:sz w:val="24"/>
-          <w:szCs w:val="24"/>
-          <w:lang w:val="pt-BR"/>
-        </w:rPr>
-        <w:t xml:space="preserve"> é possível dar </w:t>
-      </w:r>
-      <w:proofErr w:type="spellStart"/>
-      <w:r>
-        <w:rPr>
-          <w:rFonts w:ascii="Segoe UI Light" w:hAnsi="Segoe UI Light" w:cs="Segoe UI Light"/>
-          <w:sz w:val="24"/>
-          <w:szCs w:val="24"/>
-          <w:lang w:val="pt-BR"/>
-        </w:rPr>
-        <w:t>enter</w:t>
-      </w:r>
-      <w:proofErr w:type="spellEnd"/>
-      <w:r>
-        <w:rPr>
-          <w:rFonts w:ascii="Segoe UI Light" w:hAnsi="Segoe UI Light" w:cs="Segoe UI Light"/>
-          <w:sz w:val="24"/>
-          <w:szCs w:val="24"/>
-          <w:lang w:val="pt-BR"/>
-        </w:rPr>
-        <w:t xml:space="preserve"> na </w:t>
-      </w:r>
-      <w:proofErr w:type="spellStart"/>
-      <w:r>
-        <w:rPr>
-          <w:rFonts w:ascii="Segoe UI Light" w:hAnsi="Segoe UI Light" w:cs="Segoe UI Light"/>
-          <w:sz w:val="24"/>
-          <w:szCs w:val="24"/>
-          <w:lang w:val="pt-BR"/>
-        </w:rPr>
-        <w:t>string</w:t>
-      </w:r>
-      <w:proofErr w:type="spellEnd"/>
-      <w:r>
-        <w:rPr>
-          <w:rFonts w:ascii="Segoe UI Light" w:hAnsi="Segoe UI Light" w:cs="Segoe UI Light"/>
-          <w:sz w:val="24"/>
-          <w:szCs w:val="24"/>
-          <w:lang w:val="pt-BR"/>
-        </w:rPr>
-        <w:t xml:space="preserve"> que está sendo escrita e ele vai printar o texto respeitando os parágrafos que você delimitou</w:t>
+        <w:t>- Colocando @ antes dá string no cw é possível dar enter na string que está sendo escrita e ele vai printar o texto respeitando os parágrafos que você delimitou</w:t>
       </w:r>
     </w:p>
     <w:p>
@@ -4173,31 +3077,7 @@
           <w:szCs w:val="32"/>
           <w:lang w:val="pt-BR"/>
         </w:rPr>
-        <w:t>Utilizando a palavra-chave “</w:t>
-      </w:r>
-      <w:proofErr w:type="spellStart"/>
-      <w:r>
-        <w:rPr>
-          <w:rFonts w:ascii="A little sunshine" w:hAnsi="A little sunshine" w:cs="Segoe UI Light"/>
-          <w:b/>
-          <w:bCs/>
-          <w:sz w:val="32"/>
-          <w:szCs w:val="32"/>
-          <w:lang w:val="pt-BR"/>
-        </w:rPr>
-        <w:t>ref</w:t>
-      </w:r>
-      <w:proofErr w:type="spellEnd"/>
-      <w:r>
-        <w:rPr>
-          <w:rFonts w:ascii="A little sunshine" w:hAnsi="A little sunshine" w:cs="Segoe UI Light"/>
-          <w:b/>
-          <w:bCs/>
-          <w:sz w:val="32"/>
-          <w:szCs w:val="32"/>
-          <w:lang w:val="pt-BR"/>
-        </w:rPr>
-        <w:t>”</w:t>
+        <w:t>Utilizando a palavra-chave “ref”</w:t>
       </w:r>
     </w:p>
     <w:p>
@@ -4239,27 +3119,7 @@
           <w:szCs w:val="24"/>
           <w:lang w:val="pt-BR"/>
         </w:rPr>
-        <w:t>O “</w:t>
-      </w:r>
-      <w:proofErr w:type="spellStart"/>
-      <w:r>
-        <w:rPr>
-          <w:rFonts w:ascii="Segoe UI Light" w:hAnsi="Segoe UI Light" w:cs="Segoe UI Light"/>
-          <w:sz w:val="24"/>
-          <w:szCs w:val="24"/>
-          <w:lang w:val="pt-BR"/>
-        </w:rPr>
-        <w:t>ref</w:t>
-      </w:r>
-      <w:proofErr w:type="spellEnd"/>
-      <w:r>
-        <w:rPr>
-          <w:rFonts w:ascii="Segoe UI Light" w:hAnsi="Segoe UI Light" w:cs="Segoe UI Light"/>
-          <w:sz w:val="24"/>
-          <w:szCs w:val="24"/>
-          <w:lang w:val="pt-BR"/>
-        </w:rPr>
-        <w:t>” indica que o conteúdo de determinada variável acessado será acessado por referência</w:t>
+        <w:t>O “ref” indica que o conteúdo de determinada variável acessado será acessado por referência</w:t>
       </w:r>
     </w:p>
     <w:p>
@@ -4487,21 +3347,8 @@
           <w:szCs w:val="24"/>
           <w:lang w:val="pt-BR"/>
         </w:rPr>
-        <w:t xml:space="preserve">retorno com </w:t>
-      </w:r>
-      <w:proofErr w:type="spellStart"/>
-      <w:r>
-        <w:rPr>
-          <w:rFonts w:ascii="Segoe UI Light" w:hAnsi="Segoe UI Light" w:cs="Segoe UI Light"/>
-          <w:b/>
-          <w:bCs/>
-          <w:sz w:val="24"/>
-          <w:szCs w:val="24"/>
-          <w:lang w:val="pt-BR"/>
-        </w:rPr>
-        <w:t>ref</w:t>
-      </w:r>
-      <w:proofErr w:type="spellEnd"/>
+        <w:t>retorno com ref</w:t>
+      </w:r>
     </w:p>
     <w:p>
       <w:pPr>
@@ -4528,7 +3375,6 @@
         </w:rPr>
         <w:t xml:space="preserve">Na declaração de uma </w:t>
       </w:r>
-      <w:proofErr w:type="spellStart"/>
       <w:r>
         <w:rPr>
           <w:rFonts w:ascii="Segoe UI Light" w:hAnsi="Segoe UI Light" w:cs="Segoe UI Light"/>
@@ -4540,31 +3386,505 @@
         </w:rPr>
         <w:t>struct</w:t>
       </w:r>
-      <w:proofErr w:type="spellEnd"/>
-    </w:p>
-    <w:p>
-      <w:pPr>
-        <w:spacing w:after="0" w:line="240" w:lineRule="auto"/>
-        <w:jc w:val="both"/>
-        <w:rPr>
-          <w:rFonts w:ascii="Segoe UI Light" w:hAnsi="Segoe UI Light" w:cs="Segoe UI Light"/>
-          <w:sz w:val="24"/>
-          <w:szCs w:val="24"/>
-          <w:lang w:val="pt-BR"/>
-        </w:rPr>
-      </w:pPr>
-    </w:p>
-    <w:p>
-      <w:pPr>
-        <w:spacing w:after="0" w:line="240" w:lineRule="auto"/>
-        <w:jc w:val="both"/>
-        <w:rPr>
-          <w:rFonts w:ascii="Segoe UI Light" w:hAnsi="Segoe UI Light" w:cs="Segoe UI Light"/>
-          <w:sz w:val="24"/>
-          <w:szCs w:val="24"/>
-          <w:lang w:val="pt-BR"/>
-        </w:rPr>
-      </w:pPr>
+    </w:p>
+    <w:p>
+      <w:pPr>
+        <w:spacing w:after="0" w:line="240" w:lineRule="auto"/>
+        <w:jc w:val="both"/>
+        <w:rPr>
+          <w:rFonts w:ascii="Segoe UI Light" w:hAnsi="Segoe UI Light" w:cs="Segoe UI Light"/>
+          <w:sz w:val="24"/>
+          <w:szCs w:val="24"/>
+          <w:lang w:val="pt-BR"/>
+        </w:rPr>
+      </w:pPr>
+    </w:p>
+    <w:p>
+      <w:pPr>
+        <w:shd w:val="clear" w:color="auto" w:fill="B4C6E7" w:themeFill="accent1" w:themeFillTint="66"/>
+        <w:spacing w:after="0" w:line="240" w:lineRule="auto"/>
+        <w:jc w:val="both"/>
+        <w:rPr>
+          <w:rFonts w:ascii="A little sunshine" w:hAnsi="A little sunshine" w:cs="Segoe UI Light"/>
+          <w:b/>
+          <w:bCs/>
+          <w:sz w:val="32"/>
+          <w:szCs w:val="32"/>
+          <w:lang w:val="pt-BR"/>
+        </w:rPr>
+      </w:pPr>
+      <w:r>
+        <w:rPr>
+          <w:rFonts w:ascii="A little sunshine" w:hAnsi="A little sunshine" w:cs="Segoe UI Light"/>
+          <w:b/>
+          <w:bCs/>
+          <w:sz w:val="32"/>
+          <w:szCs w:val="32"/>
+          <w:lang w:val="pt-BR"/>
+        </w:rPr>
+        <w:t>Aprendendo ref struct</w:t>
+      </w:r>
+    </w:p>
+    <w:p>
+      <w:pPr>
+        <w:spacing w:after="0" w:line="240" w:lineRule="auto"/>
+        <w:jc w:val="both"/>
+        <w:rPr>
+          <w:rFonts w:ascii="Segoe UI Light" w:hAnsi="Segoe UI Light" w:cs="Segoe UI Light"/>
+          <w:sz w:val="24"/>
+          <w:szCs w:val="24"/>
+          <w:lang w:val="pt-BR"/>
+        </w:rPr>
+      </w:pPr>
+    </w:p>
+    <w:p>
+      <w:pPr>
+        <w:spacing w:line="240" w:lineRule="auto"/>
+        <w:jc w:val="both"/>
+        <w:rPr>
+          <w:rFonts w:ascii="Segoe UI Light" w:hAnsi="Segoe UI Light" w:cs="Segoe UI Light"/>
+          <w:sz w:val="24"/>
+          <w:szCs w:val="24"/>
+          <w:lang w:val="pt-BR"/>
+        </w:rPr>
+      </w:pPr>
+      <w:r>
+        <w:rPr>
+          <w:rFonts w:ascii="Segoe UI Light" w:hAnsi="Segoe UI Light" w:cs="Segoe UI Light"/>
+          <w:sz w:val="24"/>
+          <w:szCs w:val="24"/>
+          <w:lang w:val="pt-BR"/>
+        </w:rPr>
+        <w:t>- Um ref struct serve para garantir que a struct ficará na stack e nunca irá para heap</w:t>
+      </w:r>
+    </w:p>
+    <w:p>
+      <w:pPr>
+        <w:spacing w:line="240" w:lineRule="auto"/>
+        <w:jc w:val="both"/>
+        <w:rPr>
+          <w:rFonts w:ascii="Segoe UI Light" w:hAnsi="Segoe UI Light" w:cs="Segoe UI Light"/>
+          <w:sz w:val="24"/>
+          <w:szCs w:val="24"/>
+          <w:lang w:val="pt-BR"/>
+        </w:rPr>
+      </w:pPr>
+    </w:p>
+    <w:p>
+      <w:pPr>
+        <w:spacing w:line="240" w:lineRule="auto"/>
+        <w:jc w:val="both"/>
+        <w:rPr>
+          <w:rFonts w:ascii="Segoe UI Light" w:hAnsi="Segoe UI Light" w:cs="Segoe UI Light"/>
+          <w:sz w:val="24"/>
+          <w:szCs w:val="24"/>
+          <w:lang w:val="pt-BR"/>
+        </w:rPr>
+      </w:pPr>
+      <w:r>
+        <w:rPr>
+          <w:rFonts w:ascii="Segoe UI Light" w:hAnsi="Segoe UI Light" w:cs="Segoe UI Light"/>
+          <w:sz w:val="24"/>
+          <w:szCs w:val="24"/>
+          <w:lang w:val="pt-BR"/>
+        </w:rPr>
+        <w:t>- Perceba que aqui a ref atua na stack, não na heap</w:t>
+      </w:r>
+    </w:p>
+    <w:p>
+      <w:pPr>
+        <w:spacing w:line="240" w:lineRule="auto"/>
+        <w:jc w:val="both"/>
+        <w:rPr>
+          <w:rFonts w:ascii="Segoe UI Light" w:hAnsi="Segoe UI Light" w:cs="Segoe UI Light"/>
+          <w:sz w:val="24"/>
+          <w:szCs w:val="24"/>
+          <w:lang w:val="pt-BR"/>
+        </w:rPr>
+      </w:pPr>
+    </w:p>
+    <w:p>
+      <w:pPr>
+        <w:spacing w:line="240" w:lineRule="auto"/>
+        <w:jc w:val="both"/>
+        <w:rPr>
+          <w:rFonts w:ascii="Segoe UI Light" w:hAnsi="Segoe UI Light" w:cs="Segoe UI Light"/>
+          <w:b/>
+          <w:bCs/>
+          <w:sz w:val="24"/>
+          <w:szCs w:val="24"/>
+          <w:u w:val="single"/>
+          <w:lang w:val="pt-BR"/>
+        </w:rPr>
+      </w:pPr>
+      <w:r>
+        <w:rPr>
+          <w:rFonts w:ascii="Segoe UI Light" w:hAnsi="Segoe UI Light" w:cs="Segoe UI Light"/>
+          <w:b/>
+          <w:bCs/>
+          <w:sz w:val="24"/>
+          <w:szCs w:val="24"/>
+          <w:u w:val="single"/>
+          <w:lang w:val="pt-BR"/>
+        </w:rPr>
+        <w:t>Limitações</w:t>
+      </w:r>
+    </w:p>
+    <w:p>
+      <w:pPr>
+        <w:spacing w:line="240" w:lineRule="auto"/>
+        <w:jc w:val="both"/>
+        <w:rPr>
+          <w:rFonts w:ascii="Segoe UI Light" w:hAnsi="Segoe UI Light" w:cs="Segoe UI Light"/>
+          <w:sz w:val="24"/>
+          <w:szCs w:val="24"/>
+          <w:lang w:val="pt-BR"/>
+        </w:rPr>
+      </w:pPr>
+    </w:p>
+    <w:p>
+      <w:pPr>
+        <w:spacing w:line="240" w:lineRule="auto"/>
+        <w:jc w:val="both"/>
+        <w:rPr>
+          <w:rFonts w:ascii="Segoe UI Light" w:hAnsi="Segoe UI Light" w:cs="Segoe UI Light"/>
+          <w:sz w:val="24"/>
+          <w:szCs w:val="24"/>
+          <w:lang w:val="pt-BR"/>
+        </w:rPr>
+      </w:pPr>
+      <w:r>
+        <w:rPr>
+          <w:rFonts w:ascii="Segoe UI Light" w:hAnsi="Segoe UI Light" w:cs="Segoe UI Light"/>
+          <w:sz w:val="24"/>
+          <w:szCs w:val="24"/>
+          <w:lang w:val="pt-BR"/>
+        </w:rPr>
+        <w:t xml:space="preserve">- ref struc é um objeto limitado e </w:t>
+      </w:r>
+      <w:r>
+        <w:rPr>
+          <w:rFonts w:ascii="Segoe UI Light" w:hAnsi="Segoe UI Light" w:cs="Segoe UI Light"/>
+          <w:b/>
+          <w:bCs/>
+          <w:sz w:val="24"/>
+          <w:szCs w:val="24"/>
+          <w:lang w:val="pt-BR"/>
+        </w:rPr>
+        <w:t>não pode</w:t>
+      </w:r>
+      <w:r>
+        <w:rPr>
+          <w:rFonts w:ascii="Segoe UI Light" w:hAnsi="Segoe UI Light" w:cs="Segoe UI Light"/>
+          <w:sz w:val="24"/>
+          <w:szCs w:val="24"/>
+          <w:lang w:val="pt-BR"/>
+        </w:rPr>
+        <w:t>:</w:t>
+      </w:r>
+    </w:p>
+    <w:p>
+      <w:pPr>
+        <w:pStyle w:val="PargrafodaLista"/>
+        <w:numPr>
+          <w:ilvl w:val="0"/>
+          <w:numId w:val="4"/>
+        </w:numPr>
+        <w:spacing w:line="240" w:lineRule="auto"/>
+        <w:jc w:val="both"/>
+        <w:rPr>
+          <w:rFonts w:ascii="Segoe UI Light" w:hAnsi="Segoe UI Light" w:cs="Segoe UI Light"/>
+          <w:sz w:val="24"/>
+          <w:szCs w:val="24"/>
+          <w:lang w:val="pt-BR"/>
+        </w:rPr>
+      </w:pPr>
+      <w:r>
+        <w:rPr>
+          <w:rFonts w:ascii="Segoe UI Light" w:hAnsi="Segoe UI Light" w:cs="Segoe UI Light"/>
+          <w:sz w:val="24"/>
+          <w:szCs w:val="24"/>
+          <w:lang w:val="pt-BR"/>
+        </w:rPr>
+        <w:t>ser elemento tipado de um array</w:t>
+      </w:r>
+    </w:p>
+    <w:p>
+      <w:pPr>
+        <w:pStyle w:val="PargrafodaLista"/>
+        <w:numPr>
+          <w:ilvl w:val="0"/>
+          <w:numId w:val="4"/>
+        </w:numPr>
+        <w:spacing w:line="240" w:lineRule="auto"/>
+        <w:jc w:val="both"/>
+        <w:rPr>
+          <w:rFonts w:ascii="Segoe UI Light" w:hAnsi="Segoe UI Light" w:cs="Segoe UI Light"/>
+          <w:sz w:val="24"/>
+          <w:szCs w:val="24"/>
+          <w:lang w:val="pt-BR"/>
+        </w:rPr>
+      </w:pPr>
+      <w:r>
+        <w:rPr>
+          <w:rFonts w:ascii="Segoe UI Light" w:hAnsi="Segoe UI Light" w:cs="Segoe UI Light"/>
+          <w:sz w:val="24"/>
+          <w:szCs w:val="24"/>
+          <w:lang w:val="pt-BR"/>
+        </w:rPr>
+        <w:t>ser o tipo em campo em uma classe ou não-ref struct</w:t>
+      </w:r>
+    </w:p>
+    <w:p>
+      <w:pPr>
+        <w:pStyle w:val="PargrafodaLista"/>
+        <w:numPr>
+          <w:ilvl w:val="0"/>
+          <w:numId w:val="4"/>
+        </w:numPr>
+        <w:spacing w:line="240" w:lineRule="auto"/>
+        <w:jc w:val="both"/>
+        <w:rPr>
+          <w:rFonts w:ascii="Segoe UI Light" w:hAnsi="Segoe UI Light" w:cs="Segoe UI Light"/>
+          <w:sz w:val="24"/>
+          <w:szCs w:val="24"/>
+          <w:lang w:val="pt-BR"/>
+        </w:rPr>
+      </w:pPr>
+      <w:r>
+        <w:rPr>
+          <w:rFonts w:ascii="Segoe UI Light" w:hAnsi="Segoe UI Light" w:cs="Segoe UI Light"/>
+          <w:sz w:val="24"/>
+          <w:szCs w:val="24"/>
+          <w:lang w:val="pt-BR"/>
+        </w:rPr>
+        <w:t>implementar interfaces</w:t>
+      </w:r>
+    </w:p>
+    <w:p>
+      <w:pPr>
+        <w:pStyle w:val="PargrafodaLista"/>
+        <w:numPr>
+          <w:ilvl w:val="0"/>
+          <w:numId w:val="4"/>
+        </w:numPr>
+        <w:spacing w:line="240" w:lineRule="auto"/>
+        <w:jc w:val="both"/>
+        <w:rPr>
+          <w:rFonts w:ascii="Segoe UI Light" w:hAnsi="Segoe UI Light" w:cs="Segoe UI Light"/>
+          <w:sz w:val="24"/>
+          <w:szCs w:val="24"/>
+          <w:lang w:val="pt-BR"/>
+        </w:rPr>
+      </w:pPr>
+      <w:r>
+        <w:rPr>
+          <w:rFonts w:ascii="Segoe UI Light" w:hAnsi="Segoe UI Light" w:cs="Segoe UI Light"/>
+          <w:sz w:val="24"/>
+          <w:szCs w:val="24"/>
+          <w:lang w:val="pt-BR"/>
+        </w:rPr>
+        <w:t>ser convertida para Object e nem para e nem para Value Type</w:t>
+      </w:r>
+    </w:p>
+    <w:p>
+      <w:pPr>
+        <w:pStyle w:val="PargrafodaLista"/>
+        <w:numPr>
+          <w:ilvl w:val="0"/>
+          <w:numId w:val="4"/>
+        </w:numPr>
+        <w:spacing w:line="240" w:lineRule="auto"/>
+        <w:jc w:val="both"/>
+        <w:rPr>
+          <w:rFonts w:ascii="Segoe UI Light" w:hAnsi="Segoe UI Light" w:cs="Segoe UI Light"/>
+          <w:sz w:val="24"/>
+          <w:szCs w:val="24"/>
+          <w:lang w:val="pt-BR"/>
+        </w:rPr>
+      </w:pPr>
+      <w:r>
+        <w:rPr>
+          <w:rFonts w:ascii="Segoe UI Light" w:hAnsi="Segoe UI Light" w:cs="Segoe UI Light"/>
+          <w:sz w:val="24"/>
+          <w:szCs w:val="24"/>
+          <w:lang w:val="pt-BR"/>
+        </w:rPr>
+        <w:t>ser usada em métodos assíncronos</w:t>
+      </w:r>
+    </w:p>
+    <w:p>
+      <w:pPr>
+        <w:spacing w:line="240" w:lineRule="auto"/>
+        <w:ind w:left="360"/>
+        <w:jc w:val="both"/>
+        <w:rPr>
+          <w:rFonts w:ascii="Segoe UI Light" w:hAnsi="Segoe UI Light" w:cs="Segoe UI Light"/>
+          <w:sz w:val="24"/>
+          <w:szCs w:val="24"/>
+          <w:lang w:val="pt-BR"/>
+        </w:rPr>
+      </w:pPr>
+    </w:p>
+    <w:p>
+      <w:pPr>
+        <w:spacing w:line="240" w:lineRule="auto"/>
+        <w:jc w:val="both"/>
+        <w:rPr>
+          <w:rFonts w:ascii="Segoe UI Light" w:hAnsi="Segoe UI Light" w:cs="Segoe UI Light"/>
+          <w:b/>
+          <w:bCs/>
+          <w:sz w:val="24"/>
+          <w:szCs w:val="24"/>
+          <w:u w:val="single"/>
+          <w:lang w:val="pt-BR"/>
+        </w:rPr>
+      </w:pPr>
+      <w:r>
+        <w:rPr>
+          <w:rFonts w:ascii="Segoe UI Light" w:hAnsi="Segoe UI Light" w:cs="Segoe UI Light"/>
+          <w:b/>
+          <w:bCs/>
+          <w:sz w:val="24"/>
+          <w:szCs w:val="24"/>
+          <w:u w:val="single"/>
+          <w:lang w:val="pt-BR"/>
+        </w:rPr>
+        <w:t>Quando usar?</w:t>
+      </w:r>
+    </w:p>
+    <w:p>
+      <w:pPr>
+        <w:spacing w:line="240" w:lineRule="auto"/>
+        <w:jc w:val="both"/>
+        <w:rPr>
+          <w:rFonts w:ascii="Segoe UI Light" w:hAnsi="Segoe UI Light" w:cs="Segoe UI Light"/>
+          <w:sz w:val="24"/>
+          <w:szCs w:val="24"/>
+          <w:lang w:val="pt-BR"/>
+        </w:rPr>
+      </w:pPr>
+    </w:p>
+    <w:p>
+      <w:pPr>
+        <w:spacing w:line="240" w:lineRule="auto"/>
+        <w:jc w:val="both"/>
+        <w:rPr>
+          <w:rFonts w:ascii="Segoe UI Light" w:hAnsi="Segoe UI Light" w:cs="Segoe UI Light"/>
+          <w:sz w:val="24"/>
+          <w:szCs w:val="24"/>
+          <w:lang w:val="pt-BR"/>
+        </w:rPr>
+      </w:pPr>
+      <w:r>
+        <w:rPr>
+          <w:rFonts w:ascii="Segoe UI Light" w:hAnsi="Segoe UI Light" w:cs="Segoe UI Light"/>
+          <w:sz w:val="24"/>
+          <w:szCs w:val="24"/>
+          <w:lang w:val="pt-BR"/>
+        </w:rPr>
+        <w:t>1) Quando for necessário garantir que a instância da struct não irá acessar a heap (exemplo?)</w:t>
+      </w:r>
+    </w:p>
+    <w:p>
+      <w:pPr>
+        <w:spacing w:line="240" w:lineRule="auto"/>
+        <w:jc w:val="both"/>
+        <w:rPr>
+          <w:rFonts w:ascii="Segoe UI Light" w:hAnsi="Segoe UI Light" w:cs="Segoe UI Light"/>
+          <w:sz w:val="24"/>
+          <w:szCs w:val="24"/>
+          <w:lang w:val="pt-BR"/>
+        </w:rPr>
+      </w:pPr>
+    </w:p>
+    <w:p>
+      <w:pPr>
+        <w:spacing w:line="240" w:lineRule="auto"/>
+        <w:jc w:val="both"/>
+        <w:rPr>
+          <w:rFonts w:ascii="Segoe UI Light" w:hAnsi="Segoe UI Light" w:cs="Segoe UI Light"/>
+          <w:sz w:val="24"/>
+          <w:szCs w:val="24"/>
+          <w:lang w:val="pt-BR"/>
+        </w:rPr>
+      </w:pPr>
+      <w:r>
+        <w:rPr>
+          <w:rFonts w:ascii="Segoe UI Light" w:hAnsi="Segoe UI Light" w:cs="Segoe UI Light"/>
+          <w:sz w:val="24"/>
+          <w:szCs w:val="24"/>
+          <w:lang w:val="pt-BR"/>
+        </w:rPr>
+        <w:lastRenderedPageBreak/>
+        <w:t xml:space="preserve">2) Quando for usar tipos do C# que são ref struct, como o caso do ref struct Span </w:t>
+      </w:r>
+    </w:p>
+    <w:p>
+      <w:pPr>
+        <w:spacing w:line="240" w:lineRule="auto"/>
+        <w:jc w:val="both"/>
+        <w:rPr>
+          <w:rFonts w:ascii="Segoe UI Light" w:hAnsi="Segoe UI Light" w:cs="Segoe UI Light"/>
+          <w:sz w:val="24"/>
+          <w:szCs w:val="24"/>
+          <w:lang w:val="pt-BR"/>
+        </w:rPr>
+      </w:pPr>
+    </w:p>
+    <w:p>
+      <w:pPr>
+        <w:spacing w:line="240" w:lineRule="auto"/>
+        <w:jc w:val="both"/>
+        <w:rPr>
+          <w:rFonts w:ascii="Segoe UI Light" w:hAnsi="Segoe UI Light" w:cs="Segoe UI Light"/>
+          <w:sz w:val="24"/>
+          <w:szCs w:val="24"/>
+          <w:lang w:val="pt-BR"/>
+        </w:rPr>
+      </w:pPr>
+      <w:r>
+        <w:rPr>
+          <w:rFonts w:ascii="Segoe UI Light" w:hAnsi="Segoe UI Light" w:cs="Segoe UI Light"/>
+          <w:sz w:val="24"/>
+          <w:szCs w:val="24"/>
+          <w:lang w:val="pt-BR"/>
+        </w:rPr>
+        <w:t>- Span é muito usado quando vamos usar, por exemplo, um array e queremos garantir que ele vai ficar na stack</w:t>
+      </w:r>
+    </w:p>
+    <w:p>
+      <w:pPr>
+        <w:spacing w:line="240" w:lineRule="auto"/>
+        <w:jc w:val="both"/>
+        <w:rPr>
+          <w:rFonts w:ascii="Segoe UI Light" w:hAnsi="Segoe UI Light" w:cs="Segoe UI Light"/>
+          <w:sz w:val="24"/>
+          <w:szCs w:val="24"/>
+          <w:lang w:val="pt-BR"/>
+        </w:rPr>
+      </w:pPr>
+    </w:p>
+    <w:p>
+      <w:pPr>
+        <w:spacing w:line="240" w:lineRule="auto"/>
+        <w:jc w:val="both"/>
+        <w:rPr>
+          <w:rFonts w:ascii="Segoe UI Light" w:hAnsi="Segoe UI Light" w:cs="Segoe UI Light"/>
+          <w:sz w:val="24"/>
+          <w:szCs w:val="24"/>
+          <w:lang w:val="pt-BR"/>
+        </w:rPr>
+      </w:pPr>
+      <w:r>
+        <w:rPr>
+          <w:rFonts w:ascii="Segoe UI Light" w:hAnsi="Segoe UI Light" w:cs="Segoe UI Light"/>
+          <w:sz w:val="24"/>
+          <w:szCs w:val="24"/>
+          <w:lang w:val="pt-BR"/>
+        </w:rPr>
+        <w:t>- Usado principalmente quando não queremos precisar usar o Garbage Collector</w:t>
+      </w:r>
     </w:p>
     <w:p>
       <w:pPr>
@@ -4705,6 +4025,119 @@
     </w:lvl>
   </w:abstractNum>
   <w:abstractNum w:abstractNumId="1" w15:restartNumberingAfterBreak="0">
+    <w:nsid w:val="1DD82BD9"/>
+    <w:multiLevelType w:val="hybridMultilevel"/>
+    <w:tmpl w:val="B4DE2900"/>
+    <w:lvl w:ilvl="0" w:tplc="04090001">
+      <w:start w:val="1"/>
+      <w:numFmt w:val="bullet"/>
+      <w:lvlText w:val=""/>
+      <w:lvlJc w:val="left"/>
+      <w:pPr>
+        <w:ind w:left="720" w:hanging="360"/>
+      </w:pPr>
+      <w:rPr>
+        <w:rFonts w:ascii="Symbol" w:hAnsi="Symbol" w:hint="default"/>
+      </w:rPr>
+    </w:lvl>
+    <w:lvl w:ilvl="1" w:tplc="04090003" w:tentative="1">
+      <w:start w:val="1"/>
+      <w:numFmt w:val="bullet"/>
+      <w:lvlText w:val="o"/>
+      <w:lvlJc w:val="left"/>
+      <w:pPr>
+        <w:ind w:left="1440" w:hanging="360"/>
+      </w:pPr>
+      <w:rPr>
+        <w:rFonts w:ascii="Courier New" w:hAnsi="Courier New" w:cs="Courier New" w:hint="default"/>
+      </w:rPr>
+    </w:lvl>
+    <w:lvl w:ilvl="2" w:tplc="04090005" w:tentative="1">
+      <w:start w:val="1"/>
+      <w:numFmt w:val="bullet"/>
+      <w:lvlText w:val=""/>
+      <w:lvlJc w:val="left"/>
+      <w:pPr>
+        <w:ind w:left="2160" w:hanging="360"/>
+      </w:pPr>
+      <w:rPr>
+        <w:rFonts w:ascii="Wingdings" w:hAnsi="Wingdings" w:hint="default"/>
+      </w:rPr>
+    </w:lvl>
+    <w:lvl w:ilvl="3" w:tplc="04090001" w:tentative="1">
+      <w:start w:val="1"/>
+      <w:numFmt w:val="bullet"/>
+      <w:lvlText w:val=""/>
+      <w:lvlJc w:val="left"/>
+      <w:pPr>
+        <w:ind w:left="2880" w:hanging="360"/>
+      </w:pPr>
+      <w:rPr>
+        <w:rFonts w:ascii="Symbol" w:hAnsi="Symbol" w:hint="default"/>
+      </w:rPr>
+    </w:lvl>
+    <w:lvl w:ilvl="4" w:tplc="04090003" w:tentative="1">
+      <w:start w:val="1"/>
+      <w:numFmt w:val="bullet"/>
+      <w:lvlText w:val="o"/>
+      <w:lvlJc w:val="left"/>
+      <w:pPr>
+        <w:ind w:left="3600" w:hanging="360"/>
+      </w:pPr>
+      <w:rPr>
+        <w:rFonts w:ascii="Courier New" w:hAnsi="Courier New" w:cs="Courier New" w:hint="default"/>
+      </w:rPr>
+    </w:lvl>
+    <w:lvl w:ilvl="5" w:tplc="04090005" w:tentative="1">
+      <w:start w:val="1"/>
+      <w:numFmt w:val="bullet"/>
+      <w:lvlText w:val=""/>
+      <w:lvlJc w:val="left"/>
+      <w:pPr>
+        <w:ind w:left="4320" w:hanging="360"/>
+      </w:pPr>
+      <w:rPr>
+        <w:rFonts w:ascii="Wingdings" w:hAnsi="Wingdings" w:hint="default"/>
+      </w:rPr>
+    </w:lvl>
+    <w:lvl w:ilvl="6" w:tplc="04090001" w:tentative="1">
+      <w:start w:val="1"/>
+      <w:numFmt w:val="bullet"/>
+      <w:lvlText w:val=""/>
+      <w:lvlJc w:val="left"/>
+      <w:pPr>
+        <w:ind w:left="5040" w:hanging="360"/>
+      </w:pPr>
+      <w:rPr>
+        <w:rFonts w:ascii="Symbol" w:hAnsi="Symbol" w:hint="default"/>
+      </w:rPr>
+    </w:lvl>
+    <w:lvl w:ilvl="7" w:tplc="04090003" w:tentative="1">
+      <w:start w:val="1"/>
+      <w:numFmt w:val="bullet"/>
+      <w:lvlText w:val="o"/>
+      <w:lvlJc w:val="left"/>
+      <w:pPr>
+        <w:ind w:left="5760" w:hanging="360"/>
+      </w:pPr>
+      <w:rPr>
+        <w:rFonts w:ascii="Courier New" w:hAnsi="Courier New" w:cs="Courier New" w:hint="default"/>
+      </w:rPr>
+    </w:lvl>
+    <w:lvl w:ilvl="8" w:tplc="04090005" w:tentative="1">
+      <w:start w:val="1"/>
+      <w:numFmt w:val="bullet"/>
+      <w:lvlText w:val=""/>
+      <w:lvlJc w:val="left"/>
+      <w:pPr>
+        <w:ind w:left="6480" w:hanging="360"/>
+      </w:pPr>
+      <w:rPr>
+        <w:rFonts w:ascii="Wingdings" w:hAnsi="Wingdings" w:hint="default"/>
+      </w:rPr>
+    </w:lvl>
+  </w:abstractNum>
+  <w:abstractNum w:abstractNumId="2" w15:restartNumberingAfterBreak="0">
     <w:nsid w:val="4CA75A9B"/>
     <w:multiLevelType w:val="hybridMultilevel"/>
     <w:tmpl w:val="6C1C0634"/>
@@ -4817,7 +4250,7 @@
       </w:rPr>
     </w:lvl>
   </w:abstractNum>
-  <w:abstractNum w:abstractNumId="2" w15:restartNumberingAfterBreak="0">
+  <w:abstractNum w:abstractNumId="3" w15:restartNumberingAfterBreak="0">
     <w:nsid w:val="62872B83"/>
     <w:multiLevelType w:val="hybridMultilevel"/>
     <w:tmpl w:val="EDEE4190"/>
@@ -4931,13 +4364,16 @@
     </w:lvl>
   </w:abstractNum>
   <w:num w:numId="1">
-    <w:abstractNumId w:val="1"/>
+    <w:abstractNumId w:val="2"/>
   </w:num>
   <w:num w:numId="2">
-    <w:abstractNumId w:val="2"/>
+    <w:abstractNumId w:val="3"/>
   </w:num>
   <w:num w:numId="3">
     <w:abstractNumId w:val="0"/>
+  </w:num>
+  <w:num w:numId="4">
+    <w:abstractNumId w:val="1"/>
   </w:num>
 </w:numbering>
 </file>

</xml_diff>

<commit_message>
Update CADERNO BOOTCAMP GFT START.docx
</commit_message>
<xml_diff>
--- a/Anotações/CADERNO BOOTCAMP GFT START.docx
+++ b/Anotações/CADERNO BOOTCAMP GFT START.docx
@@ -3850,7 +3850,25 @@
           <w:szCs w:val="24"/>
           <w:lang w:val="pt-BR"/>
         </w:rPr>
-        <w:t>- Span é muito usado quando vamos usar, por exemplo, um array e queremos garantir que ele vai ficar na stack</w:t>
+        <w:t>- Span é</w:t>
+      </w:r>
+      <w:r>
+        <w:rPr>
+          <w:rFonts w:ascii="Segoe UI Light" w:hAnsi="Segoe UI Light" w:cs="Segoe UI Light"/>
+          <w:sz w:val="24"/>
+          <w:szCs w:val="24"/>
+          <w:lang w:val="pt-BR"/>
+        </w:rPr>
+        <w:t xml:space="preserve"> um ref struct</w:t>
+      </w:r>
+      <w:r>
+        <w:rPr>
+          <w:rFonts w:ascii="Segoe UI Light" w:hAnsi="Segoe UI Light" w:cs="Segoe UI Light"/>
+          <w:sz w:val="24"/>
+          <w:szCs w:val="24"/>
+          <w:lang w:val="pt-BR"/>
+        </w:rPr>
+        <w:t xml:space="preserve"> muito usado quando vamos usar, por exemplo, um array e queremos garantir que ele vai ficar na stack</w:t>
       </w:r>
     </w:p>
     <w:p>
@@ -3884,6 +3902,39 @@
           <w:lang w:val="pt-BR"/>
         </w:rPr>
         <w:t>- Usado principalmente quando não queremos precisar usar o Garbage Collector</w:t>
+      </w:r>
+    </w:p>
+    <w:p>
+      <w:pPr>
+        <w:spacing w:line="240" w:lineRule="auto"/>
+        <w:jc w:val="both"/>
+        <w:rPr>
+          <w:rFonts w:ascii="Segoe UI Light" w:hAnsi="Segoe UI Light" w:cs="Segoe UI Light"/>
+          <w:sz w:val="24"/>
+          <w:szCs w:val="24"/>
+          <w:lang w:val="pt-BR"/>
+        </w:rPr>
+      </w:pPr>
+    </w:p>
+    <w:p>
+      <w:pPr>
+        <w:spacing w:line="240" w:lineRule="auto"/>
+        <w:jc w:val="both"/>
+        <w:rPr>
+          <w:rFonts w:ascii="Segoe UI Light" w:hAnsi="Segoe UI Light" w:cs="Segoe UI Light"/>
+          <w:sz w:val="24"/>
+          <w:szCs w:val="24"/>
+          <w:lang w:val="pt-BR"/>
+        </w:rPr>
+      </w:pPr>
+      <w:r>
+        <w:rPr>
+          <w:rFonts w:ascii="Segoe UI Light" w:hAnsi="Segoe UI Light" w:cs="Segoe UI Light"/>
+          <w:sz w:val="24"/>
+          <w:szCs w:val="24"/>
+          <w:lang w:val="pt-BR"/>
+        </w:rPr>
+        <w:t>- Quando usamos ref struct, todos os seus descendentes e ascendentes precisam ser ref struct</w:t>
       </w:r>
     </w:p>
     <w:p>

</xml_diff>

<commit_message>
aula controle de fluxo
</commit_message>
<xml_diff>
--- a/Anotações/CADERNO BOOTCAMP GFT START.docx
+++ b/Anotações/CADERNO BOOTCAMP GFT START.docx
@@ -3214,6 +3214,7 @@
               </w:rPr>
             </w:pPr>
             <w:proofErr w:type="spellStart"/>
+            <w:proofErr w:type="gramStart"/>
             <w:r>
               <w:rPr>
                 <w:rFonts w:ascii="Segoe UI Light" w:hAnsi="Segoe UI Light" w:cs="Segoe UI Light"/>
@@ -3229,7 +3230,16 @@
                 <w:sz w:val="24"/>
                 <w:szCs w:val="24"/>
               </w:rPr>
-              <w:t xml:space="preserve">[], </w:t>
+              <w:t>[</w:t>
+            </w:r>
+            <w:proofErr w:type="gramEnd"/>
+            <w:r>
+              <w:rPr>
+                <w:rFonts w:ascii="Segoe UI Light" w:hAnsi="Segoe UI Light" w:cs="Segoe UI Light"/>
+                <w:sz w:val="24"/>
+                <w:szCs w:val="24"/>
+              </w:rPr>
+              <w:t xml:space="preserve">], </w:t>
             </w:r>
             <w:proofErr w:type="spellStart"/>
             <w:r>
@@ -3375,6 +3385,7 @@
         <w:t xml:space="preserve">”, no arquivo </w:t>
       </w:r>
       <w:proofErr w:type="spellStart"/>
+      <w:proofErr w:type="gramStart"/>
       <w:r>
         <w:rPr>
           <w:rFonts w:ascii="Segoe UI Light" w:hAnsi="Segoe UI Light" w:cs="Segoe UI Light"/>
@@ -3385,6 +3396,7 @@
         <w:t>launch.json</w:t>
       </w:r>
       <w:proofErr w:type="spellEnd"/>
+      <w:proofErr w:type="gramEnd"/>
       <w:r>
         <w:rPr>
           <w:rFonts w:ascii="Segoe UI Light" w:hAnsi="Segoe UI Light" w:cs="Segoe UI Light"/>
@@ -4885,6 +4897,7 @@
         <w:t xml:space="preserve">- </w:t>
       </w:r>
       <w:proofErr w:type="spellStart"/>
+      <w:proofErr w:type="gramStart"/>
       <w:r>
         <w:rPr>
           <w:rFonts w:ascii="Segoe UI Light" w:hAnsi="Segoe UI Light" w:cs="Segoe UI Light"/>
@@ -4895,6 +4908,7 @@
         <w:t>ref</w:t>
       </w:r>
       <w:proofErr w:type="spellEnd"/>
+      <w:proofErr w:type="gramEnd"/>
       <w:r>
         <w:rPr>
           <w:rFonts w:ascii="Segoe UI Light" w:hAnsi="Segoe UI Light" w:cs="Segoe UI Light"/>
@@ -6138,6 +6152,85 @@
         </w:rPr>
         <w:t>”</w:t>
       </w:r>
+    </w:p>
+    <w:p>
+      <w:pPr>
+        <w:spacing w:line="240" w:lineRule="auto"/>
+        <w:jc w:val="both"/>
+        <w:rPr>
+          <w:rFonts w:ascii="Segoe UI Light" w:hAnsi="Segoe UI Light" w:cs="Segoe UI Light"/>
+          <w:sz w:val="24"/>
+          <w:szCs w:val="24"/>
+          <w:lang w:val="pt-BR"/>
+        </w:rPr>
+      </w:pPr>
+    </w:p>
+    <w:p>
+      <w:pPr>
+        <w:shd w:val="clear" w:color="auto" w:fill="2F5496" w:themeFill="accent1" w:themeFillShade="BF"/>
+        <w:spacing w:after="0" w:line="240" w:lineRule="auto"/>
+        <w:jc w:val="center"/>
+        <w:rPr>
+          <w:rFonts w:ascii="A little sunshine" w:hAnsi="A little sunshine" w:cs="Segoe UI Light"/>
+          <w:b/>
+          <w:bCs/>
+          <w:color w:val="FFFFFF" w:themeColor="background1"/>
+          <w:sz w:val="36"/>
+          <w:szCs w:val="36"/>
+          <w:lang w:val="pt-BR"/>
+        </w:rPr>
+      </w:pPr>
+      <w:r>
+        <w:rPr>
+          <w:rFonts w:ascii="A little sunshine" w:hAnsi="A little sunshine" w:cs="Segoe UI Light"/>
+          <w:b/>
+          <w:bCs/>
+          <w:color w:val="FFFFFF" w:themeColor="background1"/>
+          <w:sz w:val="36"/>
+          <w:szCs w:val="36"/>
+          <w:u w:val="single"/>
+          <w:lang w:val="pt-BR"/>
+        </w:rPr>
+        <w:t>C</w:t>
+      </w:r>
+      <w:r>
+        <w:rPr>
+          <w:rFonts w:ascii="A little sunshine" w:hAnsi="A little sunshine" w:cs="Segoe UI Light"/>
+          <w:b/>
+          <w:bCs/>
+          <w:color w:val="FFFFFF" w:themeColor="background1"/>
+          <w:sz w:val="36"/>
+          <w:szCs w:val="36"/>
+          <w:u w:val="single"/>
+          <w:lang w:val="pt-BR"/>
+        </w:rPr>
+        <w:t>R</w:t>
+      </w:r>
+      <w:r>
+        <w:rPr>
+          <w:rFonts w:ascii="A little sunshine" w:hAnsi="A little sunshine" w:cs="Segoe UI Light"/>
+          <w:b/>
+          <w:bCs/>
+          <w:color w:val="FFFFFF" w:themeColor="background1"/>
+          <w:sz w:val="36"/>
+          <w:szCs w:val="36"/>
+          <w:u w:val="single"/>
+          <w:lang w:val="pt-BR"/>
+        </w:rPr>
+        <w:t>ONTROLE DE FLUXO E EXECUÇÃO</w:t>
+      </w:r>
+    </w:p>
+    <w:p>
+      <w:pPr>
+        <w:spacing w:line="240" w:lineRule="auto"/>
+        <w:jc w:val="both"/>
+        <w:rPr>
+          <w:rFonts w:ascii="Segoe UI Light" w:hAnsi="Segoe UI Light" w:cs="Segoe UI Light"/>
+          <w:sz w:val="24"/>
+          <w:szCs w:val="24"/>
+          <w:lang w:val="pt-BR"/>
+        </w:rPr>
+      </w:pPr>
     </w:p>
     <w:p>
       <w:pPr>

</xml_diff>